<commit_message>
GrafanaAdapters: Updated GetValueTypeTables and GetValueTypeTableFields to return all metadata when dataTypeIndex is set to -1.
</commit_message>
<xml_diff>
--- a/Source/Libraries/Adapters/GrafanaAdapters/Documentation/WebAPIInterfaces.docx
+++ b/Source/Libraries/Adapters/GrafanaAdapters/Documentation/WebAPIInterfaces.docx
@@ -6,9 +6,6 @@
       <w:pPr>
         <w:pStyle w:val="Heading1"/>
         <w:jc w:val="center"/>
-        <w:rPr>
-          <w:rFonts w:hint="eastAsia"/>
-        </w:rPr>
       </w:pPr>
       <w:bookmarkStart w:id="0" w:name="_Toc156548223"/>
       <w:r>
@@ -50,9 +47,6 @@
         <w:p>
           <w:pPr>
             <w:pStyle w:val="TOCHeading"/>
-            <w:rPr>
-              <w:rFonts w:hint="eastAsia"/>
-            </w:rPr>
           </w:pPr>
           <w:r>
             <w:t>Contents</w:t>
@@ -1022,7 +1016,6 @@
       <w:pPr>
         <w:pStyle w:val="Heading2"/>
         <w:rPr>
-          <w:rFonts w:hint="eastAsia"/>
           <w:noProof/>
         </w:rPr>
       </w:pPr>
@@ -1031,7 +1024,6 @@
       <w:pPr>
         <w:pStyle w:val="Heading2"/>
         <w:rPr>
-          <w:rFonts w:hint="eastAsia"/>
           <w:noProof/>
         </w:rPr>
       </w:pPr>
@@ -1239,7 +1231,7 @@
     <w:p>
       <w:pPr>
         <w:rPr>
-          <w:rFonts w:asciiTheme="majorHAnsi" w:eastAsiaTheme="majorEastAsia" w:hAnsiTheme="majorHAnsi" w:cstheme="majorBidi" w:hint="eastAsia"/>
+          <w:rFonts w:asciiTheme="majorHAnsi" w:eastAsiaTheme="majorEastAsia" w:hAnsiTheme="majorHAnsi" w:cstheme="majorBidi"/>
           <w:color w:val="0F4761" w:themeColor="accent1" w:themeShade="BF"/>
           <w:sz w:val="32"/>
           <w:szCs w:val="32"/>
@@ -1252,9 +1244,6 @@
     <w:p>
       <w:pPr>
         <w:pStyle w:val="Heading2"/>
-        <w:rPr>
-          <w:rFonts w:hint="eastAsia"/>
-        </w:rPr>
       </w:pPr>
       <w:bookmarkStart w:id="2" w:name="_Ref156299828"/>
       <w:bookmarkStart w:id="3" w:name="_Toc156548225"/>
@@ -2516,10 +2505,7 @@
         <w:t>t</w:t>
       </w:r>
       <w:r>
-        <w:t xml:space="preserve">he </w:t>
-      </w:r>
-      <w:r>
-        <w:t>“</w:t>
+        <w:t>he “</w:t>
       </w:r>
       <w:proofErr w:type="spellStart"/>
       <w:r>
@@ -2527,13 +2513,7 @@
       </w:r>
       <w:proofErr w:type="spellEnd"/>
       <w:r>
-        <w:t xml:space="preserve">” </w:t>
-      </w:r>
-      <w:r>
-        <w:t xml:space="preserve">will match one of the targets </w:t>
-      </w:r>
-      <w:r>
-        <w:t xml:space="preserve">specified in the </w:t>
+        <w:t xml:space="preserve">” will match one of the targets specified in the </w:t>
       </w:r>
       <w:proofErr w:type="spellStart"/>
       <w:r>
@@ -2659,9 +2639,6 @@
       <w:pPr>
         <w:pStyle w:val="Heading3"/>
         <w:spacing w:before="0" w:after="0" w:line="240" w:lineRule="auto"/>
-        <w:rPr>
-          <w:rFonts w:hint="eastAsia"/>
-        </w:rPr>
       </w:pPr>
       <w:r>
         <w:br/>
@@ -3115,7 +3092,6 @@
               <w:t>radialDistribution</w:t>
             </w:r>
             <w:proofErr w:type="spellEnd"/>
-            <w:proofErr w:type="gramStart"/>
             <w:r>
               <w:rPr>
                 <w:rFonts w:ascii="Consolas" w:hAnsi="Consolas"/>
@@ -3124,7 +3100,6 @@
               </w:rPr>
               <w:t>={</w:t>
             </w:r>
-            <w:proofErr w:type="gramEnd"/>
             <w:r>
               <w:rPr>
                 <w:rFonts w:ascii="Consolas" w:hAnsi="Consolas"/>
@@ -3309,7 +3284,7 @@
         <w:spacing w:after="0"/>
         <w:jc w:val="both"/>
         <w:rPr>
-          <w:rFonts w:asciiTheme="majorHAnsi" w:eastAsiaTheme="majorEastAsia" w:hAnsiTheme="majorHAnsi" w:cstheme="majorBidi" w:hint="eastAsia"/>
+          <w:rFonts w:asciiTheme="majorHAnsi" w:eastAsiaTheme="majorEastAsia" w:hAnsiTheme="majorHAnsi" w:cstheme="majorBidi"/>
           <w:color w:val="0F4761" w:themeColor="accent1" w:themeShade="BF"/>
           <w:sz w:val="32"/>
           <w:szCs w:val="32"/>
@@ -3319,9 +3294,6 @@
     <w:p>
       <w:pPr>
         <w:pStyle w:val="Heading2"/>
-        <w:rPr>
-          <w:rFonts w:hint="eastAsia"/>
-        </w:rPr>
       </w:pPr>
       <w:bookmarkStart w:id="8" w:name="_Toc156548227"/>
       <w:r>
@@ -4185,7 +4157,7 @@
     <w:p>
       <w:pPr>
         <w:rPr>
-          <w:rFonts w:asciiTheme="majorHAnsi" w:eastAsiaTheme="majorEastAsia" w:hAnsiTheme="majorHAnsi" w:cstheme="majorBidi" w:hint="eastAsia"/>
+          <w:rFonts w:asciiTheme="majorHAnsi" w:eastAsiaTheme="majorEastAsia" w:hAnsiTheme="majorHAnsi" w:cstheme="majorBidi"/>
           <w:color w:val="0F4761" w:themeColor="accent1" w:themeShade="BF"/>
           <w:sz w:val="32"/>
           <w:szCs w:val="32"/>
@@ -4198,9 +4170,6 @@
     <w:p>
       <w:pPr>
         <w:pStyle w:val="Heading2"/>
-        <w:rPr>
-          <w:rFonts w:hint="eastAsia"/>
-        </w:rPr>
       </w:pPr>
       <w:bookmarkStart w:id="10" w:name="_Toc156548228"/>
       <w:r>
@@ -4333,7 +4302,24 @@
         <w:jc w:val="both"/>
       </w:pPr>
       <w:r>
-        <w:t>Response is an array of table names that the selected data source value type can support</w:t>
+        <w:t xml:space="preserve">When </w:t>
+      </w:r>
+      <w:r>
+        <w:t>“</w:t>
+      </w:r>
+      <w:proofErr w:type="spellStart"/>
+      <w:r>
+        <w:t>dataTypeIndex</w:t>
+      </w:r>
+      <w:proofErr w:type="spellEnd"/>
+      <w:r>
+        <w:t>”</w:t>
+      </w:r>
+      <w:r>
+        <w:t xml:space="preserve"> is a valid index for a selected data source value type, r</w:t>
+      </w:r>
+      <w:r>
+        <w:t>esponse is an array of table names that the selected data source value type can support</w:t>
       </w:r>
       <w:r>
         <w:t>, i.e., each returned table</w:t>
@@ -4546,6 +4532,23 @@
       </w:r>
       <w:r>
         <w:t xml:space="preserve"> value should be the initial selected value.</w:t>
+      </w:r>
+      <w:r>
+        <w:t xml:space="preserve"> When </w:t>
+      </w:r>
+      <w:r>
+        <w:t>“</w:t>
+      </w:r>
+      <w:proofErr w:type="spellStart"/>
+      <w:r>
+        <w:t>dataTypeIndex</w:t>
+      </w:r>
+      <w:proofErr w:type="spellEnd"/>
+      <w:r>
+        <w:t>”</w:t>
+      </w:r>
+      <w:r>
+        <w:t xml:space="preserve"> is -1, all available metadata tables are returned.</w:t>
       </w:r>
     </w:p>
     <w:p>
@@ -4614,6 +4617,9 @@
         <w:t>target data source value type index</w:t>
       </w:r>
       <w:r>
+        <w:t>, or, -1 for all metadata tables</w:t>
+      </w:r>
+      <w:r>
         <w:t>&gt;,</w:t>
       </w:r>
     </w:p>
@@ -4686,9 +4692,6 @@
     <w:p>
       <w:pPr>
         <w:pStyle w:val="Heading2"/>
-        <w:rPr>
-          <w:rFonts w:hint="eastAsia"/>
-        </w:rPr>
       </w:pPr>
       <w:bookmarkStart w:id="12" w:name="_Toc156548229"/>
       <w:r>
@@ -4891,6 +4894,9 @@
         <w:t>target data source value type index</w:t>
       </w:r>
       <w:r>
+        <w:t>, or, -1 for any metadata table</w:t>
+      </w:r>
+      <w:r>
         <w:t>&gt;,</w:t>
       </w:r>
     </w:p>
@@ -5060,7 +5066,7 @@
     <w:p>
       <w:pPr>
         <w:rPr>
-          <w:rFonts w:asciiTheme="majorHAnsi" w:eastAsiaTheme="majorEastAsia" w:hAnsiTheme="majorHAnsi" w:cstheme="majorBidi" w:hint="eastAsia"/>
+          <w:rFonts w:asciiTheme="majorHAnsi" w:eastAsiaTheme="majorEastAsia" w:hAnsiTheme="majorHAnsi" w:cstheme="majorBidi"/>
           <w:color w:val="0F4761" w:themeColor="accent1" w:themeShade="BF"/>
           <w:sz w:val="32"/>
           <w:szCs w:val="32"/>
@@ -5073,9 +5079,6 @@
     <w:p>
       <w:pPr>
         <w:pStyle w:val="Heading2"/>
-        <w:rPr>
-          <w:rFonts w:hint="eastAsia"/>
-        </w:rPr>
       </w:pPr>
       <w:bookmarkStart w:id="13" w:name="_Ref156291399"/>
       <w:bookmarkStart w:id="14" w:name="_Toc156548230"/>
@@ -5445,7 +5448,6 @@
         <w:t>‘</w:t>
       </w:r>
       <w:proofErr w:type="spellStart"/>
-      <w:proofErr w:type="gramStart"/>
       <w:r>
         <w:t>Slice</w:t>
       </w:r>
@@ -5456,7 +5458,6 @@
         <w:t>Set</w:t>
       </w:r>
       <w:proofErr w:type="spellEnd"/>
-      <w:proofErr w:type="gramEnd"/>
       <w:r>
         <w:t>’</w:t>
       </w:r>
@@ -6272,7 +6273,7 @@
       <w:pPr>
         <w:spacing w:after="0"/>
         <w:rPr>
-          <w:rFonts w:asciiTheme="majorHAnsi" w:eastAsiaTheme="majorEastAsia" w:hAnsiTheme="majorHAnsi" w:cstheme="majorBidi" w:hint="eastAsia"/>
+          <w:rFonts w:asciiTheme="majorHAnsi" w:eastAsiaTheme="majorEastAsia" w:hAnsiTheme="majorHAnsi" w:cstheme="majorBidi"/>
           <w:color w:val="0F4761" w:themeColor="accent1" w:themeShade="BF"/>
           <w:sz w:val="32"/>
           <w:szCs w:val="32"/>
@@ -6285,9 +6286,6 @@
     <w:p>
       <w:pPr>
         <w:pStyle w:val="Heading2"/>
-        <w:rPr>
-          <w:rFonts w:hint="eastAsia"/>
-        </w:rPr>
       </w:pPr>
       <w:bookmarkStart w:id="16" w:name="_Toc156548231"/>
       <w:r>
@@ -6595,11 +6593,9 @@
       <w:r>
         <w:t xml:space="preserve"> </w:t>
       </w:r>
-      <w:proofErr w:type="gramStart"/>
       <w:r>
         <w:t>statement</w:t>
       </w:r>
-      <w:proofErr w:type="gramEnd"/>
     </w:p>
     <w:p>
       <w:pPr>
@@ -6617,11 +6613,9 @@
       <w:r>
         <w:t xml:space="preserve">LIKE’ </w:t>
       </w:r>
-      <w:proofErr w:type="gramStart"/>
       <w:r>
         <w:t>statement</w:t>
       </w:r>
-      <w:proofErr w:type="gramEnd"/>
     </w:p>
     <w:p>
       <w:pPr>
@@ -6760,10 +6754,7 @@
         <w:t xml:space="preserve"> </w:t>
       </w:r>
       <w:r>
-        <w:t xml:space="preserve">will be returned, up to </w:t>
-      </w:r>
-      <w:r>
-        <w:t>‘</w:t>
+        <w:t>will be returned, up to ‘</w:t>
       </w:r>
       <w:proofErr w:type="spellStart"/>
       <w:r>
@@ -6771,10 +6762,7 @@
       </w:r>
       <w:proofErr w:type="spellEnd"/>
       <w:r>
-        <w:t>’ property</w:t>
-      </w:r>
-      <w:r>
-        <w:t xml:space="preserve"> value.</w:t>
+        <w:t>’ property value.</w:t>
       </w:r>
     </w:p>
     <w:p>
@@ -7110,9 +7098,6 @@
     <w:p>
       <w:pPr>
         <w:pStyle w:val="Heading2"/>
-        <w:rPr>
-          <w:rFonts w:hint="eastAsia"/>
-        </w:rPr>
       </w:pPr>
       <w:bookmarkStart w:id="17" w:name="_Toc156548232"/>
       <w:r>
@@ -7508,9 +7493,6 @@
     <w:p>
       <w:pPr>
         <w:pStyle w:val="Heading2"/>
-        <w:rPr>
-          <w:rFonts w:hint="eastAsia"/>
-        </w:rPr>
       </w:pPr>
       <w:bookmarkStart w:id="18" w:name="_Toc156548233"/>
       <w:r>
@@ -7656,9 +7638,6 @@
     <w:p>
       <w:pPr>
         <w:pStyle w:val="Heading2"/>
-        <w:rPr>
-          <w:rFonts w:hint="eastAsia"/>
-        </w:rPr>
       </w:pPr>
       <w:bookmarkStart w:id="19" w:name="_Toc156548234"/>
       <w:r>
@@ -9603,6 +9582,18 @@
 </file>
 
 <file path=customXml/item1.xml><?xml version="1.0" encoding="utf-8"?>
+<p:properties xmlns:p="http://schemas.microsoft.com/office/2006/metadata/properties" xmlns:xsi="http://www.w3.org/2001/XMLSchema-instance" xmlns:pc="http://schemas.microsoft.com/office/infopath/2007/PartnerControls">
+  <documentManagement>
+    <_activity xmlns="36786b13-080a-45c7-ae96-28b65a685d5f" xsi:nil="true"/>
+  </documentManagement>
+</p:properties>
+</file>
+
+<file path=customXml/item2.xml><?xml version="1.0" encoding="utf-8"?>
+<b:Sources xmlns:b="http://schemas.openxmlformats.org/officeDocument/2006/bibliography" xmlns="http://schemas.openxmlformats.org/officeDocument/2006/bibliography" SelectedStyle="\APASixthEditionOfficeOnline.xsl" StyleName="APA" Version="6"/>
+</file>
+
+<file path=customXml/item3.xml><?xml version="1.0" encoding="utf-8"?>
 <ct:contentTypeSchema xmlns:ct="http://schemas.microsoft.com/office/2006/metadata/contentType" xmlns:ma="http://schemas.microsoft.com/office/2006/metadata/properties/metaAttributes" ct:_="" ma:_="" ma:contentTypeName="Document" ma:contentTypeID="0x0101007D20B97DA2254345A265076E25F982F3" ma:contentTypeVersion="16" ma:contentTypeDescription="Create a new document." ma:contentTypeScope="" ma:versionID="84df34764c0f71219178b7db996be01b">
   <xsd:schema xmlns:xsd="http://www.w3.org/2001/XMLSchema" xmlns:xs="http://www.w3.org/2001/XMLSchema" xmlns:p="http://schemas.microsoft.com/office/2006/metadata/properties" xmlns:ns3="e981a7a5-fd3a-470f-8a57-66d4faa528a4" xmlns:ns4="36786b13-080a-45c7-ae96-28b65a685d5f" targetNamespace="http://schemas.microsoft.com/office/2006/metadata/properties" ma:root="true" ma:fieldsID="22dcaa34bef76125b609b12f05395eba" ns3:_="" ns4:_="">
     <xsd:import namespace="e981a7a5-fd3a-470f-8a57-66d4faa528a4"/>
@@ -9843,18 +9834,6 @@
 </ct:contentTypeSchema>
 </file>
 
-<file path=customXml/item2.xml><?xml version="1.0" encoding="utf-8"?>
-<b:Sources xmlns:b="http://schemas.openxmlformats.org/officeDocument/2006/bibliography" xmlns="http://schemas.openxmlformats.org/officeDocument/2006/bibliography" SelectedStyle="\APASixthEditionOfficeOnline.xsl" StyleName="APA" Version="6"/>
-</file>
-
-<file path=customXml/item3.xml><?xml version="1.0" encoding="utf-8"?>
-<p:properties xmlns:p="http://schemas.microsoft.com/office/2006/metadata/properties" xmlns:xsi="http://www.w3.org/2001/XMLSchema-instance" xmlns:pc="http://schemas.microsoft.com/office/infopath/2007/PartnerControls">
-  <documentManagement>
-    <_activity xmlns="36786b13-080a-45c7-ae96-28b65a685d5f" xsi:nil="true"/>
-  </documentManagement>
-</p:properties>
-</file>
-
 <file path=customXml/item4.xml><?xml version="1.0" encoding="utf-8"?>
 <?mso-contentType ?>
 <FormTemplates xmlns="http://schemas.microsoft.com/sharepoint/v3/contenttype/forms">
@@ -9865,6 +9844,24 @@
 </file>
 
 <file path=customXml/itemProps1.xml><?xml version="1.0" encoding="utf-8"?>
+<ds:datastoreItem xmlns:ds="http://schemas.openxmlformats.org/officeDocument/2006/customXml" ds:itemID="{8AC7F6DD-1AED-4C5A-BD1A-2F849790A99C}">
+  <ds:schemaRefs>
+    <ds:schemaRef ds:uri="http://schemas.microsoft.com/office/2006/metadata/properties"/>
+    <ds:schemaRef ds:uri="http://schemas.microsoft.com/office/infopath/2007/PartnerControls"/>
+    <ds:schemaRef ds:uri="36786b13-080a-45c7-ae96-28b65a685d5f"/>
+  </ds:schemaRefs>
+</ds:datastoreItem>
+</file>
+
+<file path=customXml/itemProps2.xml><?xml version="1.0" encoding="utf-8"?>
+<ds:datastoreItem xmlns:ds="http://schemas.openxmlformats.org/officeDocument/2006/customXml" ds:itemID="{1F29E2B5-5AB8-4939-8994-B3DF6460AE38}">
+  <ds:schemaRefs>
+    <ds:schemaRef ds:uri="http://schemas.openxmlformats.org/officeDocument/2006/bibliography"/>
+  </ds:schemaRefs>
+</ds:datastoreItem>
+</file>
+
+<file path=customXml/itemProps3.xml><?xml version="1.0" encoding="utf-8"?>
 <ds:datastoreItem xmlns:ds="http://schemas.openxmlformats.org/officeDocument/2006/customXml" ds:itemID="{72EB2020-3AFC-4375-937F-A41582CB4AC3}">
   <ds:schemaRefs>
     <ds:schemaRef ds:uri="http://schemas.microsoft.com/office/2006/metadata/contentType"/>
@@ -9883,31 +9880,6 @@
 </ds:datastoreItem>
 </file>
 
-<file path=customXml/itemProps2.xml><?xml version="1.0" encoding="utf-8"?>
-<ds:datastoreItem xmlns:ds="http://schemas.openxmlformats.org/officeDocument/2006/customXml" ds:itemID="{1F29E2B5-5AB8-4939-8994-B3DF6460AE38}">
-  <ds:schemaRefs>
-    <ds:schemaRef ds:uri="http://schemas.openxmlformats.org/officeDocument/2006/bibliography"/>
-  </ds:schemaRefs>
-</ds:datastoreItem>
-</file>
-
-<file path=customXml/itemProps3.xml><?xml version="1.0" encoding="utf-8"?>
-<ds:datastoreItem xmlns:ds="http://schemas.openxmlformats.org/officeDocument/2006/customXml" ds:itemID="{8AC7F6DD-1AED-4C5A-BD1A-2F849790A99C}">
-  <ds:schemaRefs>
-    <ds:schemaRef ds:uri="http://schemas.openxmlformats.org/package/2006/metadata/core-properties"/>
-    <ds:schemaRef ds:uri="http://schemas.microsoft.com/office/2006/metadata/properties"/>
-    <ds:schemaRef ds:uri="http://purl.org/dc/terms/"/>
-    <ds:schemaRef ds:uri="http://schemas.microsoft.com/office/2006/documentManagement/types"/>
-    <ds:schemaRef ds:uri="http://purl.org/dc/dcmitype/"/>
-    <ds:schemaRef ds:uri="36786b13-080a-45c7-ae96-28b65a685d5f"/>
-    <ds:schemaRef ds:uri="http://www.w3.org/XML/1998/namespace"/>
-    <ds:schemaRef ds:uri="http://schemas.microsoft.com/office/infopath/2007/PartnerControls"/>
-    <ds:schemaRef ds:uri="e981a7a5-fd3a-470f-8a57-66d4faa528a4"/>
-    <ds:schemaRef ds:uri="http://purl.org/dc/elements/1.1/"/>
-  </ds:schemaRefs>
-</ds:datastoreItem>
-</file>
-
 <file path=customXml/itemProps4.xml><?xml version="1.0" encoding="utf-8"?>
 <ds:datastoreItem xmlns:ds="http://schemas.openxmlformats.org/officeDocument/2006/customXml" ds:itemID="{73D2A7DE-C7BE-4C73-ADC5-6C98141BC2DB}">
   <ds:schemaRefs>

</xml_diff>

<commit_message>
GrafanaAdapters: Update Search end-point to support data type index of -1
</commit_message>
<xml_diff>
--- a/Source/Libraries/Adapters/GrafanaAdapters/Documentation/WebAPIInterfaces.docx
+++ b/Source/Libraries/Adapters/GrafanaAdapters/Documentation/WebAPIInterfaces.docx
@@ -3092,6 +3092,7 @@
               <w:t>radialDistribution</w:t>
             </w:r>
             <w:proofErr w:type="spellEnd"/>
+            <w:proofErr w:type="gramStart"/>
             <w:r>
               <w:rPr>
                 <w:rFonts w:ascii="Consolas" w:hAnsi="Consolas"/>
@@ -3100,6 +3101,7 @@
               </w:rPr>
               <w:t>={</w:t>
             </w:r>
+            <w:proofErr w:type="gramEnd"/>
             <w:r>
               <w:rPr>
                 <w:rFonts w:ascii="Consolas" w:hAnsi="Consolas"/>
@@ -4302,10 +4304,7 @@
         <w:jc w:val="both"/>
       </w:pPr>
       <w:r>
-        <w:t xml:space="preserve">When </w:t>
-      </w:r>
-      <w:r>
-        <w:t>“</w:t>
+        <w:t>When “</w:t>
       </w:r>
       <w:proofErr w:type="spellStart"/>
       <w:r>
@@ -4313,10 +4312,7 @@
       </w:r>
       <w:proofErr w:type="spellEnd"/>
       <w:r>
-        <w:t>”</w:t>
-      </w:r>
-      <w:r>
-        <w:t xml:space="preserve"> is a valid index for a selected data source value type, r</w:t>
+        <w:t>” is a valid index for a selected data source value type, r</w:t>
       </w:r>
       <w:r>
         <w:t>esponse is an array of table names that the selected data source value type can support</w:t>
@@ -4534,10 +4530,7 @@
         <w:t xml:space="preserve"> value should be the initial selected value.</w:t>
       </w:r>
       <w:r>
-        <w:t xml:space="preserve"> When </w:t>
-      </w:r>
-      <w:r>
-        <w:t>“</w:t>
+        <w:t xml:space="preserve"> When “</w:t>
       </w:r>
       <w:proofErr w:type="spellStart"/>
       <w:r>
@@ -4545,10 +4538,7 @@
       </w:r>
       <w:proofErr w:type="spellEnd"/>
       <w:r>
-        <w:t>”</w:t>
-      </w:r>
-      <w:r>
-        <w:t xml:space="preserve"> is -1, all available metadata tables are returned.</w:t>
+        <w:t>” is -1, all available metadata tables are returned.</w:t>
       </w:r>
     </w:p>
     <w:p>
@@ -5448,6 +5438,7 @@
         <w:t>‘</w:t>
       </w:r>
       <w:proofErr w:type="spellStart"/>
+      <w:proofErr w:type="gramStart"/>
       <w:r>
         <w:t>Slice</w:t>
       </w:r>
@@ -5458,6 +5449,7 @@
         <w:t>Set</w:t>
       </w:r>
       <w:proofErr w:type="spellEnd"/>
+      <w:proofErr w:type="gramEnd"/>
       <w:r>
         <w:t>’</w:t>
       </w:r>
@@ -6593,9 +6585,11 @@
       <w:r>
         <w:t xml:space="preserve"> </w:t>
       </w:r>
+      <w:proofErr w:type="gramStart"/>
       <w:r>
         <w:t>statement</w:t>
       </w:r>
+      <w:proofErr w:type="gramEnd"/>
     </w:p>
     <w:p>
       <w:pPr>
@@ -6613,9 +6607,11 @@
       <w:r>
         <w:t xml:space="preserve">LIKE’ </w:t>
       </w:r>
+      <w:proofErr w:type="gramStart"/>
       <w:r>
         <w:t>statement</w:t>
       </w:r>
+      <w:proofErr w:type="gramEnd"/>
     </w:p>
     <w:p>
       <w:pPr>
@@ -6763,6 +6759,26 @@
       <w:proofErr w:type="spellEnd"/>
       <w:r>
         <w:t>’ property value.</w:t>
+      </w:r>
+      <w:r>
+        <w:t xml:space="preserve"> </w:t>
+      </w:r>
+      <w:r>
+        <w:t>When “</w:t>
+      </w:r>
+      <w:proofErr w:type="spellStart"/>
+      <w:r>
+        <w:t>dataTypeIndex</w:t>
+      </w:r>
+      <w:proofErr w:type="spellEnd"/>
+      <w:r>
+        <w:t xml:space="preserve">” is -1, all available metadata tables </w:t>
+      </w:r>
+      <w:r>
+        <w:t>can be searched (select only)</w:t>
+      </w:r>
+      <w:r>
+        <w:t>.</w:t>
       </w:r>
     </w:p>
     <w:p>
@@ -9582,18 +9598,6 @@
 </file>
 
 <file path=customXml/item1.xml><?xml version="1.0" encoding="utf-8"?>
-<p:properties xmlns:p="http://schemas.microsoft.com/office/2006/metadata/properties" xmlns:xsi="http://www.w3.org/2001/XMLSchema-instance" xmlns:pc="http://schemas.microsoft.com/office/infopath/2007/PartnerControls">
-  <documentManagement>
-    <_activity xmlns="36786b13-080a-45c7-ae96-28b65a685d5f" xsi:nil="true"/>
-  </documentManagement>
-</p:properties>
-</file>
-
-<file path=customXml/item2.xml><?xml version="1.0" encoding="utf-8"?>
-<b:Sources xmlns:b="http://schemas.openxmlformats.org/officeDocument/2006/bibliography" xmlns="http://schemas.openxmlformats.org/officeDocument/2006/bibliography" SelectedStyle="\APASixthEditionOfficeOnline.xsl" StyleName="APA" Version="6"/>
-</file>
-
-<file path=customXml/item3.xml><?xml version="1.0" encoding="utf-8"?>
 <ct:contentTypeSchema xmlns:ct="http://schemas.microsoft.com/office/2006/metadata/contentType" xmlns:ma="http://schemas.microsoft.com/office/2006/metadata/properties/metaAttributes" ct:_="" ma:_="" ma:contentTypeName="Document" ma:contentTypeID="0x0101007D20B97DA2254345A265076E25F982F3" ma:contentTypeVersion="16" ma:contentTypeDescription="Create a new document." ma:contentTypeScope="" ma:versionID="84df34764c0f71219178b7db996be01b">
   <xsd:schema xmlns:xsd="http://www.w3.org/2001/XMLSchema" xmlns:xs="http://www.w3.org/2001/XMLSchema" xmlns:p="http://schemas.microsoft.com/office/2006/metadata/properties" xmlns:ns3="e981a7a5-fd3a-470f-8a57-66d4faa528a4" xmlns:ns4="36786b13-080a-45c7-ae96-28b65a685d5f" targetNamespace="http://schemas.microsoft.com/office/2006/metadata/properties" ma:root="true" ma:fieldsID="22dcaa34bef76125b609b12f05395eba" ns3:_="" ns4:_="">
     <xsd:import namespace="e981a7a5-fd3a-470f-8a57-66d4faa528a4"/>
@@ -9834,6 +9838,18 @@
 </ct:contentTypeSchema>
 </file>
 
+<file path=customXml/item2.xml><?xml version="1.0" encoding="utf-8"?>
+<b:Sources xmlns:b="http://schemas.openxmlformats.org/officeDocument/2006/bibliography" xmlns="http://schemas.openxmlformats.org/officeDocument/2006/bibliography" SelectedStyle="\APASixthEditionOfficeOnline.xsl" StyleName="APA" Version="6"/>
+</file>
+
+<file path=customXml/item3.xml><?xml version="1.0" encoding="utf-8"?>
+<p:properties xmlns:p="http://schemas.microsoft.com/office/2006/metadata/properties" xmlns:xsi="http://www.w3.org/2001/XMLSchema-instance" xmlns:pc="http://schemas.microsoft.com/office/infopath/2007/PartnerControls">
+  <documentManagement>
+    <_activity xmlns="36786b13-080a-45c7-ae96-28b65a685d5f" xsi:nil="true"/>
+  </documentManagement>
+</p:properties>
+</file>
+
 <file path=customXml/item4.xml><?xml version="1.0" encoding="utf-8"?>
 <?mso-contentType ?>
 <FormTemplates xmlns="http://schemas.microsoft.com/sharepoint/v3/contenttype/forms">
@@ -9844,24 +9860,6 @@
 </file>
 
 <file path=customXml/itemProps1.xml><?xml version="1.0" encoding="utf-8"?>
-<ds:datastoreItem xmlns:ds="http://schemas.openxmlformats.org/officeDocument/2006/customXml" ds:itemID="{8AC7F6DD-1AED-4C5A-BD1A-2F849790A99C}">
-  <ds:schemaRefs>
-    <ds:schemaRef ds:uri="http://schemas.microsoft.com/office/2006/metadata/properties"/>
-    <ds:schemaRef ds:uri="http://schemas.microsoft.com/office/infopath/2007/PartnerControls"/>
-    <ds:schemaRef ds:uri="36786b13-080a-45c7-ae96-28b65a685d5f"/>
-  </ds:schemaRefs>
-</ds:datastoreItem>
-</file>
-
-<file path=customXml/itemProps2.xml><?xml version="1.0" encoding="utf-8"?>
-<ds:datastoreItem xmlns:ds="http://schemas.openxmlformats.org/officeDocument/2006/customXml" ds:itemID="{1F29E2B5-5AB8-4939-8994-B3DF6460AE38}">
-  <ds:schemaRefs>
-    <ds:schemaRef ds:uri="http://schemas.openxmlformats.org/officeDocument/2006/bibliography"/>
-  </ds:schemaRefs>
-</ds:datastoreItem>
-</file>
-
-<file path=customXml/itemProps3.xml><?xml version="1.0" encoding="utf-8"?>
 <ds:datastoreItem xmlns:ds="http://schemas.openxmlformats.org/officeDocument/2006/customXml" ds:itemID="{72EB2020-3AFC-4375-937F-A41582CB4AC3}">
   <ds:schemaRefs>
     <ds:schemaRef ds:uri="http://schemas.microsoft.com/office/2006/metadata/contentType"/>
@@ -9880,6 +9878,24 @@
 </ds:datastoreItem>
 </file>
 
+<file path=customXml/itemProps2.xml><?xml version="1.0" encoding="utf-8"?>
+<ds:datastoreItem xmlns:ds="http://schemas.openxmlformats.org/officeDocument/2006/customXml" ds:itemID="{1F29E2B5-5AB8-4939-8994-B3DF6460AE38}">
+  <ds:schemaRefs>
+    <ds:schemaRef ds:uri="http://schemas.openxmlformats.org/officeDocument/2006/bibliography"/>
+  </ds:schemaRefs>
+</ds:datastoreItem>
+</file>
+
+<file path=customXml/itemProps3.xml><?xml version="1.0" encoding="utf-8"?>
+<ds:datastoreItem xmlns:ds="http://schemas.openxmlformats.org/officeDocument/2006/customXml" ds:itemID="{8AC7F6DD-1AED-4C5A-BD1A-2F849790A99C}">
+  <ds:schemaRefs>
+    <ds:schemaRef ds:uri="http://schemas.microsoft.com/office/2006/metadata/properties"/>
+    <ds:schemaRef ds:uri="http://schemas.microsoft.com/office/infopath/2007/PartnerControls"/>
+    <ds:schemaRef ds:uri="36786b13-080a-45c7-ae96-28b65a685d5f"/>
+  </ds:schemaRefs>
+</ds:datastoreItem>
+</file>
+
 <file path=customXml/itemProps4.xml><?xml version="1.0" encoding="utf-8"?>
 <ds:datastoreItem xmlns:ds="http://schemas.openxmlformats.org/officeDocument/2006/customXml" ds:itemID="{73D2A7DE-C7BE-4C73-ADC5-6C98141BC2DB}">
   <ds:schemaRefs>

</xml_diff>

<commit_message>
GrafanaAdapter: Updated function descriptions to include: ReturnType: Scalar or Series Category: BuiltIn or Custom
</commit_message>
<xml_diff>
--- a/Source/Libraries/Adapters/GrafanaAdapters/Documentation/WebAPIInterfaces.docx
+++ b/Source/Libraries/Adapters/GrafanaAdapters/Documentation/WebAPIInterfaces.docx
@@ -3092,7 +3092,6 @@
               <w:t>radialDistribution</w:t>
             </w:r>
             <w:proofErr w:type="spellEnd"/>
-            <w:proofErr w:type="gramStart"/>
             <w:r>
               <w:rPr>
                 <w:rFonts w:ascii="Consolas" w:hAnsi="Consolas"/>
@@ -3101,7 +3100,6 @@
               </w:rPr>
               <w:t>={</w:t>
             </w:r>
-            <w:proofErr w:type="gramEnd"/>
             <w:r>
               <w:rPr>
                 <w:rFonts w:ascii="Consolas" w:hAnsi="Consolas"/>
@@ -5438,7 +5436,6 @@
         <w:t>‘</w:t>
       </w:r>
       <w:proofErr w:type="spellStart"/>
-      <w:proofErr w:type="gramStart"/>
       <w:r>
         <w:t>Slice</w:t>
       </w:r>
@@ -5449,7 +5446,6 @@
         <w:t>Set</w:t>
       </w:r>
       <w:proofErr w:type="spellEnd"/>
-      <w:proofErr w:type="gramEnd"/>
       <w:r>
         <w:t>’</w:t>
       </w:r>
@@ -5638,14 +5634,11 @@
         <w:spacing w:after="0" w:line="240" w:lineRule="auto"/>
       </w:pPr>
       <w:r>
-        <w:t xml:space="preserve">    </w:t>
-      </w:r>
-      <w:r>
-        <w:t>“</w:t>
-      </w:r>
-      <w:proofErr w:type="spellStart"/>
-      <w:r>
-        <w:t>allowedGroupOperations</w:t>
+        <w:t xml:space="preserve">    “</w:t>
+      </w:r>
+      <w:proofErr w:type="spellStart"/>
+      <w:r>
+        <w:t>returnType</w:t>
       </w:r>
       <w:proofErr w:type="spellEnd"/>
       <w:r>
@@ -5656,12 +5649,7 @@
       </w:r>
       <w:r>
         <w:tab/>
-      </w:r>
-      <w:r>
-        <w:t xml:space="preserve">&lt;string: </w:t>
-      </w:r>
-      <w:r>
-        <w:t>list of allowed group operations&gt;,</w:t>
+        <w:t>&lt;string: either “Scalar” or “Series”&gt;,</w:t>
       </w:r>
     </w:p>
     <w:p>
@@ -5673,30 +5661,22 @@
         <w:spacing w:after="0" w:line="240" w:lineRule="auto"/>
       </w:pPr>
       <w:r>
-        <w:t xml:space="preserve">    “</w:t>
-      </w:r>
-      <w:proofErr w:type="spellStart"/>
-      <w:r>
-        <w:t>publishedGroupOperations</w:t>
-      </w:r>
-      <w:proofErr w:type="spellEnd"/>
-      <w:r>
-        <w:t>”:</w:t>
+        <w:t xml:space="preserve">    “category”:</w:t>
       </w:r>
       <w:r>
         <w:tab/>
       </w:r>
       <w:r>
-        <w:t xml:space="preserve">&lt;string: list of </w:t>
-      </w:r>
-      <w:r>
-        <w:t>published group operations</w:t>
-      </w:r>
-      <w:r>
-        <w:t xml:space="preserve"> *</w:t>
-      </w:r>
-      <w:r>
-        <w:t>&gt;,</w:t>
+        <w:tab/>
+        <w:t>&lt;string: either “</w:t>
+      </w:r>
+      <w:proofErr w:type="spellStart"/>
+      <w:r>
+        <w:t>BuiltIn</w:t>
+      </w:r>
+      <w:proofErr w:type="spellEnd"/>
+      <w:r>
+        <w:t>” or “Custom”&gt;,</w:t>
       </w:r>
     </w:p>
     <w:p>
@@ -5708,6 +5688,76 @@
         <w:spacing w:after="0" w:line="240" w:lineRule="auto"/>
       </w:pPr>
       <w:r>
+        <w:t xml:space="preserve">    </w:t>
+      </w:r>
+      <w:r>
+        <w:t>“</w:t>
+      </w:r>
+      <w:proofErr w:type="spellStart"/>
+      <w:r>
+        <w:t>allowedGroupOperations</w:t>
+      </w:r>
+      <w:proofErr w:type="spellEnd"/>
+      <w:r>
+        <w:t>”:</w:t>
+      </w:r>
+      <w:r>
+        <w:tab/>
+      </w:r>
+      <w:r>
+        <w:tab/>
+      </w:r>
+      <w:r>
+        <w:t xml:space="preserve">&lt;string: </w:t>
+      </w:r>
+      <w:r>
+        <w:t>list of allowed group operations&gt;,</w:t>
+      </w:r>
+    </w:p>
+    <w:p>
+      <w:pPr>
+        <w:tabs>
+          <w:tab w:val="left" w:pos="2970"/>
+          <w:tab w:val="left" w:pos="3150"/>
+        </w:tabs>
+        <w:spacing w:after="0" w:line="240" w:lineRule="auto"/>
+      </w:pPr>
+      <w:r>
+        <w:t xml:space="preserve">    “</w:t>
+      </w:r>
+      <w:proofErr w:type="spellStart"/>
+      <w:r>
+        <w:t>publishedGroupOperations</w:t>
+      </w:r>
+      <w:proofErr w:type="spellEnd"/>
+      <w:r>
+        <w:t>”:</w:t>
+      </w:r>
+      <w:r>
+        <w:tab/>
+      </w:r>
+      <w:r>
+        <w:t xml:space="preserve">&lt;string: list of </w:t>
+      </w:r>
+      <w:r>
+        <w:t>published group operations</w:t>
+      </w:r>
+      <w:r>
+        <w:t xml:space="preserve"> *</w:t>
+      </w:r>
+      <w:r>
+        <w:t>&gt;,</w:t>
+      </w:r>
+    </w:p>
+    <w:p>
+      <w:pPr>
+        <w:tabs>
+          <w:tab w:val="left" w:pos="2970"/>
+          <w:tab w:val="left" w:pos="3150"/>
+        </w:tabs>
+        <w:spacing w:after="0" w:line="240" w:lineRule="auto"/>
+      </w:pPr>
+      <w:r>
         <w:t xml:space="preserve">    “parameters”:</w:t>
       </w:r>
       <w:r>
@@ -5897,21 +5947,7 @@
         <w:t>; but this will not be a</w:t>
       </w:r>
       <w:r>
-        <w:t xml:space="preserve">n available option for selection since the </w:t>
-      </w:r>
-      <w:r>
-        <w:t xml:space="preserve">calculated </w:t>
-      </w:r>
-      <w:r>
-        <w:t>result for “Floor” and “</w:t>
-      </w:r>
-      <w:proofErr w:type="spellStart"/>
-      <w:r>
-        <w:t>SliceFloor</w:t>
-      </w:r>
-      <w:proofErr w:type="spellEnd"/>
-      <w:r>
-        <w:t>” result in same result matrix when slice tolerances match incoming data rate.</w:t>
+        <w:t>n available option for selection.</w:t>
       </w:r>
       <w:r>
         <w:t xml:space="preserve"> </w:t>
@@ -6127,11 +6163,6 @@
       <w:r>
         <w:t>). All functions also include a target expression, e.g., a list of point-tags, sub-functions, or filter expressions that the function will operate on, which is always the last parameter.</w:t>
       </w:r>
-    </w:p>
-    <w:p>
-      <w:pPr>
-        <w:spacing w:after="0" w:line="240" w:lineRule="auto"/>
-      </w:pPr>
     </w:p>
     <w:p>
       <w:pPr>
@@ -6585,11 +6616,9 @@
       <w:r>
         <w:t xml:space="preserve"> </w:t>
       </w:r>
-      <w:proofErr w:type="gramStart"/>
       <w:r>
         <w:t>statement</w:t>
       </w:r>
-      <w:proofErr w:type="gramEnd"/>
     </w:p>
     <w:p>
       <w:pPr>
@@ -6607,11 +6636,9 @@
       <w:r>
         <w:t xml:space="preserve">LIKE’ </w:t>
       </w:r>
-      <w:proofErr w:type="gramStart"/>
       <w:r>
         <w:t>statement</w:t>
       </w:r>
-      <w:proofErr w:type="gramEnd"/>
     </w:p>
     <w:p>
       <w:pPr>
@@ -6761,10 +6788,7 @@
         <w:t>’ property value.</w:t>
       </w:r>
       <w:r>
-        <w:t xml:space="preserve"> </w:t>
-      </w:r>
-      <w:r>
-        <w:t>When “</w:t>
+        <w:t xml:space="preserve"> When “</w:t>
       </w:r>
       <w:proofErr w:type="spellStart"/>
       <w:r>
@@ -6772,13 +6796,7 @@
       </w:r>
       <w:proofErr w:type="spellEnd"/>
       <w:r>
-        <w:t xml:space="preserve">” is -1, all available metadata tables </w:t>
-      </w:r>
-      <w:r>
-        <w:t>can be searched (select only)</w:t>
-      </w:r>
-      <w:r>
-        <w:t>.</w:t>
+        <w:t>” is -1, all available metadata tables can be searched (select only).</w:t>
       </w:r>
     </w:p>
     <w:p>
@@ -9598,6 +9616,18 @@
 </file>
 
 <file path=customXml/item1.xml><?xml version="1.0" encoding="utf-8"?>
+<p:properties xmlns:p="http://schemas.microsoft.com/office/2006/metadata/properties" xmlns:xsi="http://www.w3.org/2001/XMLSchema-instance" xmlns:pc="http://schemas.microsoft.com/office/infopath/2007/PartnerControls">
+  <documentManagement>
+    <_activity xmlns="36786b13-080a-45c7-ae96-28b65a685d5f" xsi:nil="true"/>
+  </documentManagement>
+</p:properties>
+</file>
+
+<file path=customXml/item2.xml><?xml version="1.0" encoding="utf-8"?>
+<b:Sources xmlns:b="http://schemas.openxmlformats.org/officeDocument/2006/bibliography" xmlns="http://schemas.openxmlformats.org/officeDocument/2006/bibliography" SelectedStyle="\APASixthEditionOfficeOnline.xsl" StyleName="APA" Version="6"/>
+</file>
+
+<file path=customXml/item3.xml><?xml version="1.0" encoding="utf-8"?>
 <ct:contentTypeSchema xmlns:ct="http://schemas.microsoft.com/office/2006/metadata/contentType" xmlns:ma="http://schemas.microsoft.com/office/2006/metadata/properties/metaAttributes" ct:_="" ma:_="" ma:contentTypeName="Document" ma:contentTypeID="0x0101007D20B97DA2254345A265076E25F982F3" ma:contentTypeVersion="16" ma:contentTypeDescription="Create a new document." ma:contentTypeScope="" ma:versionID="84df34764c0f71219178b7db996be01b">
   <xsd:schema xmlns:xsd="http://www.w3.org/2001/XMLSchema" xmlns:xs="http://www.w3.org/2001/XMLSchema" xmlns:p="http://schemas.microsoft.com/office/2006/metadata/properties" xmlns:ns3="e981a7a5-fd3a-470f-8a57-66d4faa528a4" xmlns:ns4="36786b13-080a-45c7-ae96-28b65a685d5f" targetNamespace="http://schemas.microsoft.com/office/2006/metadata/properties" ma:root="true" ma:fieldsID="22dcaa34bef76125b609b12f05395eba" ns3:_="" ns4:_="">
     <xsd:import namespace="e981a7a5-fd3a-470f-8a57-66d4faa528a4"/>
@@ -9838,18 +9868,6 @@
 </ct:contentTypeSchema>
 </file>
 
-<file path=customXml/item2.xml><?xml version="1.0" encoding="utf-8"?>
-<b:Sources xmlns:b="http://schemas.openxmlformats.org/officeDocument/2006/bibliography" xmlns="http://schemas.openxmlformats.org/officeDocument/2006/bibliography" SelectedStyle="\APASixthEditionOfficeOnline.xsl" StyleName="APA" Version="6"/>
-</file>
-
-<file path=customXml/item3.xml><?xml version="1.0" encoding="utf-8"?>
-<p:properties xmlns:p="http://schemas.microsoft.com/office/2006/metadata/properties" xmlns:xsi="http://www.w3.org/2001/XMLSchema-instance" xmlns:pc="http://schemas.microsoft.com/office/infopath/2007/PartnerControls">
-  <documentManagement>
-    <_activity xmlns="36786b13-080a-45c7-ae96-28b65a685d5f" xsi:nil="true"/>
-  </documentManagement>
-</p:properties>
-</file>
-
 <file path=customXml/item4.xml><?xml version="1.0" encoding="utf-8"?>
 <?mso-contentType ?>
 <FormTemplates xmlns="http://schemas.microsoft.com/sharepoint/v3/contenttype/forms">
@@ -9860,6 +9878,24 @@
 </file>
 
 <file path=customXml/itemProps1.xml><?xml version="1.0" encoding="utf-8"?>
+<ds:datastoreItem xmlns:ds="http://schemas.openxmlformats.org/officeDocument/2006/customXml" ds:itemID="{8AC7F6DD-1AED-4C5A-BD1A-2F849790A99C}">
+  <ds:schemaRefs>
+    <ds:schemaRef ds:uri="http://schemas.microsoft.com/office/2006/metadata/properties"/>
+    <ds:schemaRef ds:uri="http://schemas.microsoft.com/office/infopath/2007/PartnerControls"/>
+    <ds:schemaRef ds:uri="36786b13-080a-45c7-ae96-28b65a685d5f"/>
+  </ds:schemaRefs>
+</ds:datastoreItem>
+</file>
+
+<file path=customXml/itemProps2.xml><?xml version="1.0" encoding="utf-8"?>
+<ds:datastoreItem xmlns:ds="http://schemas.openxmlformats.org/officeDocument/2006/customXml" ds:itemID="{1F29E2B5-5AB8-4939-8994-B3DF6460AE38}">
+  <ds:schemaRefs>
+    <ds:schemaRef ds:uri="http://schemas.openxmlformats.org/officeDocument/2006/bibliography"/>
+  </ds:schemaRefs>
+</ds:datastoreItem>
+</file>
+
+<file path=customXml/itemProps3.xml><?xml version="1.0" encoding="utf-8"?>
 <ds:datastoreItem xmlns:ds="http://schemas.openxmlformats.org/officeDocument/2006/customXml" ds:itemID="{72EB2020-3AFC-4375-937F-A41582CB4AC3}">
   <ds:schemaRefs>
     <ds:schemaRef ds:uri="http://schemas.microsoft.com/office/2006/metadata/contentType"/>
@@ -9878,24 +9914,6 @@
 </ds:datastoreItem>
 </file>
 
-<file path=customXml/itemProps2.xml><?xml version="1.0" encoding="utf-8"?>
-<ds:datastoreItem xmlns:ds="http://schemas.openxmlformats.org/officeDocument/2006/customXml" ds:itemID="{1F29E2B5-5AB8-4939-8994-B3DF6460AE38}">
-  <ds:schemaRefs>
-    <ds:schemaRef ds:uri="http://schemas.openxmlformats.org/officeDocument/2006/bibliography"/>
-  </ds:schemaRefs>
-</ds:datastoreItem>
-</file>
-
-<file path=customXml/itemProps3.xml><?xml version="1.0" encoding="utf-8"?>
-<ds:datastoreItem xmlns:ds="http://schemas.openxmlformats.org/officeDocument/2006/customXml" ds:itemID="{8AC7F6DD-1AED-4C5A-BD1A-2F849790A99C}">
-  <ds:schemaRefs>
-    <ds:schemaRef ds:uri="http://schemas.microsoft.com/office/2006/metadata/properties"/>
-    <ds:schemaRef ds:uri="http://schemas.microsoft.com/office/infopath/2007/PartnerControls"/>
-    <ds:schemaRef ds:uri="36786b13-080a-45c7-ae96-28b65a685d5f"/>
-  </ds:schemaRefs>
-</ds:datastoreItem>
-</file>
-
 <file path=customXml/itemProps4.xml><?xml version="1.0" encoding="utf-8"?>
 <ds:datastoreItem xmlns:ds="http://schemas.openxmlformats.org/officeDocument/2006/customXml" ds:itemID="{73D2A7DE-C7BE-4C73-ADC5-6C98141BC2DB}">
   <ds:schemaRefs>

</xml_diff>

<commit_message>
GrafanaAdapters: Updated "Grafana Web API Interfaces" document
</commit_message>
<xml_diff>
--- a/Source/Libraries/Adapters/GrafanaAdapters/Documentation/WebAPIInterfaces.docx
+++ b/Source/Libraries/Adapters/GrafanaAdapters/Documentation/WebAPIInterfaces.docx
@@ -7,7 +7,7 @@
         <w:pStyle w:val="Heading1"/>
         <w:jc w:val="center"/>
       </w:pPr>
-      <w:bookmarkStart w:id="0" w:name="_Toc156548223"/>
+      <w:bookmarkStart w:id="0" w:name="_Toc157423797"/>
       <w:r>
         <w:t>Grafana Web API Interfaces</w:t>
       </w:r>
@@ -18,7 +18,13 @@
         <w:jc w:val="center"/>
       </w:pPr>
       <w:r>
-        <w:t>January 15, 2024</w:t>
+        <w:t xml:space="preserve">January </w:t>
+      </w:r>
+      <w:r>
+        <w:t>29</w:t>
+      </w:r>
+      <w:r>
+        <w:t>, 2024</w:t>
       </w:r>
     </w:p>
     <w:p/>
@@ -74,7 +80,7 @@
           <w:r>
             <w:fldChar w:fldCharType="separate"/>
           </w:r>
-          <w:hyperlink w:anchor="_Toc156548223" w:history="1">
+          <w:hyperlink w:anchor="_Toc157423797" w:history="1">
             <w:r>
               <w:rPr>
                 <w:rStyle w:val="Hyperlink"/>
@@ -101,7 +107,7 @@
                 <w:noProof/>
                 <w:webHidden/>
               </w:rPr>
-              <w:instrText xml:space="preserve"> PAGEREF _Toc156548223 \h </w:instrText>
+              <w:instrText xml:space="preserve"> PAGEREF _Toc157423797 \h </w:instrText>
             </w:r>
             <w:r>
               <w:rPr>
@@ -145,7 +151,7 @@
               <w14:ligatures w14:val="standardContextual"/>
             </w:rPr>
           </w:pPr>
-          <w:hyperlink w:anchor="_Toc156548224" w:history="1">
+          <w:hyperlink w:anchor="_Toc157423798" w:history="1">
             <w:r>
               <w:rPr>
                 <w:rStyle w:val="Hyperlink"/>
@@ -172,7 +178,7 @@
                 <w:noProof/>
                 <w:webHidden/>
               </w:rPr>
-              <w:instrText xml:space="preserve"> PAGEREF _Toc156548224 \h </w:instrText>
+              <w:instrText xml:space="preserve"> PAGEREF _Toc157423798 \h </w:instrText>
             </w:r>
             <w:r>
               <w:rPr>
@@ -216,7 +222,7 @@
               <w14:ligatures w14:val="standardContextual"/>
             </w:rPr>
           </w:pPr>
-          <w:hyperlink w:anchor="_Toc156548225" w:history="1">
+          <w:hyperlink w:anchor="_Toc157423799" w:history="1">
             <w:r>
               <w:rPr>
                 <w:rStyle w:val="Hyperlink"/>
@@ -243,7 +249,7 @@
                 <w:noProof/>
                 <w:webHidden/>
               </w:rPr>
-              <w:instrText xml:space="preserve"> PAGEREF _Toc156548225 \h </w:instrText>
+              <w:instrText xml:space="preserve"> PAGEREF _Toc157423799 \h </w:instrText>
             </w:r>
             <w:r>
               <w:rPr>
@@ -287,7 +293,7 @@
               <w14:ligatures w14:val="standardContextual"/>
             </w:rPr>
           </w:pPr>
-          <w:hyperlink w:anchor="_Toc156548226" w:history="1">
+          <w:hyperlink w:anchor="_Toc157423800" w:history="1">
             <w:r>
               <w:rPr>
                 <w:rStyle w:val="Hyperlink"/>
@@ -314,7 +320,7 @@
                 <w:noProof/>
                 <w:webHidden/>
               </w:rPr>
-              <w:instrText xml:space="preserve"> PAGEREF _Toc156548226 \h </w:instrText>
+              <w:instrText xml:space="preserve"> PAGEREF _Toc157423800 \h </w:instrText>
             </w:r>
             <w:r>
               <w:rPr>
@@ -358,7 +364,7 @@
               <w14:ligatures w14:val="standardContextual"/>
             </w:rPr>
           </w:pPr>
-          <w:hyperlink w:anchor="_Toc156548227" w:history="1">
+          <w:hyperlink w:anchor="_Toc157423801" w:history="1">
             <w:r>
               <w:rPr>
                 <w:rStyle w:val="Hyperlink"/>
@@ -401,7 +407,7 @@
                 <w:noProof/>
                 <w:webHidden/>
               </w:rPr>
-              <w:instrText xml:space="preserve"> PAGEREF _Toc156548227 \h </w:instrText>
+              <w:instrText xml:space="preserve"> PAGEREF _Toc157423801 \h </w:instrText>
             </w:r>
             <w:r>
               <w:rPr>
@@ -445,7 +451,7 @@
               <w14:ligatures w14:val="standardContextual"/>
             </w:rPr>
           </w:pPr>
-          <w:hyperlink w:anchor="_Toc156548228" w:history="1">
+          <w:hyperlink w:anchor="_Toc157423802" w:history="1">
             <w:r>
               <w:rPr>
                 <w:rStyle w:val="Hyperlink"/>
@@ -488,7 +494,7 @@
                 <w:noProof/>
                 <w:webHidden/>
               </w:rPr>
-              <w:instrText xml:space="preserve"> PAGEREF _Toc156548228 \h </w:instrText>
+              <w:instrText xml:space="preserve"> PAGEREF _Toc157423802 \h </w:instrText>
             </w:r>
             <w:r>
               <w:rPr>
@@ -532,7 +538,7 @@
               <w14:ligatures w14:val="standardContextual"/>
             </w:rPr>
           </w:pPr>
-          <w:hyperlink w:anchor="_Toc156548229" w:history="1">
+          <w:hyperlink w:anchor="_Toc157423803" w:history="1">
             <w:r>
               <w:rPr>
                 <w:rStyle w:val="Hyperlink"/>
@@ -575,7 +581,7 @@
                 <w:noProof/>
                 <w:webHidden/>
               </w:rPr>
-              <w:instrText xml:space="preserve"> PAGEREF _Toc156548229 \h </w:instrText>
+              <w:instrText xml:space="preserve"> PAGEREF _Toc157423803 \h </w:instrText>
             </w:r>
             <w:r>
               <w:rPr>
@@ -596,6 +602,148 @@
                 <w:webHidden/>
               </w:rPr>
               <w:t>5</w:t>
+            </w:r>
+            <w:r>
+              <w:rPr>
+                <w:noProof/>
+                <w:webHidden/>
+              </w:rPr>
+              <w:fldChar w:fldCharType="end"/>
+            </w:r>
+          </w:hyperlink>
+        </w:p>
+        <w:p>
+          <w:pPr>
+            <w:pStyle w:val="TOC3"/>
+            <w:tabs>
+              <w:tab w:val="right" w:leader="dot" w:pos="10070"/>
+            </w:tabs>
+            <w:rPr>
+              <w:rFonts w:eastAsiaTheme="minorEastAsia"/>
+              <w:noProof/>
+              <w:kern w:val="2"/>
+              <w14:ligatures w14:val="standardContextual"/>
+            </w:rPr>
+          </w:pPr>
+          <w:hyperlink w:anchor="_Toc157423804" w:history="1">
+            <w:r>
+              <w:rPr>
+                <w:rStyle w:val="Hyperlink"/>
+                <w:noProof/>
+              </w:rPr>
+              <w:t>All Possible Numeric Types</w:t>
+            </w:r>
+            <w:r>
+              <w:rPr>
+                <w:noProof/>
+                <w:webHidden/>
+              </w:rPr>
+              <w:tab/>
+            </w:r>
+            <w:r>
+              <w:rPr>
+                <w:noProof/>
+                <w:webHidden/>
+              </w:rPr>
+              <w:fldChar w:fldCharType="begin"/>
+            </w:r>
+            <w:r>
+              <w:rPr>
+                <w:noProof/>
+                <w:webHidden/>
+              </w:rPr>
+              <w:instrText xml:space="preserve"> PAGEREF _Toc157423804 \h </w:instrText>
+            </w:r>
+            <w:r>
+              <w:rPr>
+                <w:noProof/>
+                <w:webHidden/>
+              </w:rPr>
+            </w:r>
+            <w:r>
+              <w:rPr>
+                <w:noProof/>
+                <w:webHidden/>
+              </w:rPr>
+              <w:fldChar w:fldCharType="separate"/>
+            </w:r>
+            <w:r>
+              <w:rPr>
+                <w:noProof/>
+                <w:webHidden/>
+              </w:rPr>
+              <w:t>6</w:t>
+            </w:r>
+            <w:r>
+              <w:rPr>
+                <w:noProof/>
+                <w:webHidden/>
+              </w:rPr>
+              <w:fldChar w:fldCharType="end"/>
+            </w:r>
+          </w:hyperlink>
+        </w:p>
+        <w:p>
+          <w:pPr>
+            <w:pStyle w:val="TOC3"/>
+            <w:tabs>
+              <w:tab w:val="right" w:leader="dot" w:pos="10070"/>
+            </w:tabs>
+            <w:rPr>
+              <w:rFonts w:eastAsiaTheme="minorEastAsia"/>
+              <w:noProof/>
+              <w:kern w:val="2"/>
+              <w14:ligatures w14:val="standardContextual"/>
+            </w:rPr>
+          </w:pPr>
+          <w:hyperlink w:anchor="_Toc157423805" w:history="1">
+            <w:r>
+              <w:rPr>
+                <w:rStyle w:val="Hyperlink"/>
+                <w:noProof/>
+              </w:rPr>
+              <w:t>Other Common Data Types</w:t>
+            </w:r>
+            <w:r>
+              <w:rPr>
+                <w:noProof/>
+                <w:webHidden/>
+              </w:rPr>
+              <w:tab/>
+            </w:r>
+            <w:r>
+              <w:rPr>
+                <w:noProof/>
+                <w:webHidden/>
+              </w:rPr>
+              <w:fldChar w:fldCharType="begin"/>
+            </w:r>
+            <w:r>
+              <w:rPr>
+                <w:noProof/>
+                <w:webHidden/>
+              </w:rPr>
+              <w:instrText xml:space="preserve"> PAGEREF _Toc157423805 \h </w:instrText>
+            </w:r>
+            <w:r>
+              <w:rPr>
+                <w:noProof/>
+                <w:webHidden/>
+              </w:rPr>
+            </w:r>
+            <w:r>
+              <w:rPr>
+                <w:noProof/>
+                <w:webHidden/>
+              </w:rPr>
+              <w:fldChar w:fldCharType="separate"/>
+            </w:r>
+            <w:r>
+              <w:rPr>
+                <w:noProof/>
+                <w:webHidden/>
+              </w:rPr>
+              <w:t>6</w:t>
             </w:r>
             <w:r>
               <w:rPr>
@@ -619,7 +767,7 @@
               <w14:ligatures w14:val="standardContextual"/>
             </w:rPr>
           </w:pPr>
-          <w:hyperlink w:anchor="_Toc156548230" w:history="1">
+          <w:hyperlink w:anchor="_Toc157423806" w:history="1">
             <w:r>
               <w:rPr>
                 <w:rStyle w:val="Hyperlink"/>
@@ -678,7 +826,7 @@
                 <w:noProof/>
                 <w:webHidden/>
               </w:rPr>
-              <w:instrText xml:space="preserve"> PAGEREF _Toc156548230 \h </w:instrText>
+              <w:instrText xml:space="preserve"> PAGEREF _Toc157423806 \h </w:instrText>
             </w:r>
             <w:r>
               <w:rPr>
@@ -698,7 +846,7 @@
                 <w:noProof/>
                 <w:webHidden/>
               </w:rPr>
-              <w:t>6</w:t>
+              <w:t>7</w:t>
             </w:r>
             <w:r>
               <w:rPr>
@@ -722,7 +870,7 @@
               <w14:ligatures w14:val="standardContextual"/>
             </w:rPr>
           </w:pPr>
-          <w:hyperlink w:anchor="_Toc156548231" w:history="1">
+          <w:hyperlink w:anchor="_Toc157423807" w:history="1">
             <w:r>
               <w:rPr>
                 <w:rStyle w:val="Hyperlink"/>
@@ -749,7 +897,7 @@
                 <w:noProof/>
                 <w:webHidden/>
               </w:rPr>
-              <w:instrText xml:space="preserve"> PAGEREF _Toc156548231 \h </w:instrText>
+              <w:instrText xml:space="preserve"> PAGEREF _Toc157423807 \h </w:instrText>
             </w:r>
             <w:r>
               <w:rPr>
@@ -769,7 +917,7 @@
                 <w:noProof/>
                 <w:webHidden/>
               </w:rPr>
-              <w:t>7</w:t>
+              <w:t>8</w:t>
             </w:r>
             <w:r>
               <w:rPr>
@@ -793,7 +941,7 @@
               <w14:ligatures w14:val="standardContextual"/>
             </w:rPr>
           </w:pPr>
-          <w:hyperlink w:anchor="_Toc156548232" w:history="1">
+          <w:hyperlink w:anchor="_Toc157423808" w:history="1">
             <w:r>
               <w:rPr>
                 <w:rStyle w:val="Hyperlink"/>
@@ -820,7 +968,7 @@
                 <w:noProof/>
                 <w:webHidden/>
               </w:rPr>
-              <w:instrText xml:space="preserve"> PAGEREF _Toc156548232 \h </w:instrText>
+              <w:instrText xml:space="preserve"> PAGEREF _Toc157423808 \h </w:instrText>
             </w:r>
             <w:r>
               <w:rPr>
@@ -840,7 +988,7 @@
                 <w:noProof/>
                 <w:webHidden/>
               </w:rPr>
-              <w:t>8</w:t>
+              <w:t>9</w:t>
             </w:r>
             <w:r>
               <w:rPr>
@@ -864,7 +1012,7 @@
               <w14:ligatures w14:val="standardContextual"/>
             </w:rPr>
           </w:pPr>
-          <w:hyperlink w:anchor="_Toc156548233" w:history="1">
+          <w:hyperlink w:anchor="_Toc157423809" w:history="1">
             <w:r>
               <w:rPr>
                 <w:rStyle w:val="Hyperlink"/>
@@ -891,7 +1039,7 @@
                 <w:noProof/>
                 <w:webHidden/>
               </w:rPr>
-              <w:instrText xml:space="preserve"> PAGEREF _Toc156548233 \h </w:instrText>
+              <w:instrText xml:space="preserve"> PAGEREF _Toc157423809 \h </w:instrText>
             </w:r>
             <w:r>
               <w:rPr>
@@ -911,7 +1059,7 @@
                 <w:noProof/>
                 <w:webHidden/>
               </w:rPr>
-              <w:t>8</w:t>
+              <w:t>9</w:t>
             </w:r>
             <w:r>
               <w:rPr>
@@ -935,7 +1083,7 @@
               <w14:ligatures w14:val="standardContextual"/>
             </w:rPr>
           </w:pPr>
-          <w:hyperlink w:anchor="_Toc156548234" w:history="1">
+          <w:hyperlink w:anchor="_Toc157423810" w:history="1">
             <w:r>
               <w:rPr>
                 <w:rStyle w:val="Hyperlink"/>
@@ -962,7 +1110,7 @@
                 <w:noProof/>
                 <w:webHidden/>
               </w:rPr>
-              <w:instrText xml:space="preserve"> PAGEREF _Toc156548234 \h </w:instrText>
+              <w:instrText xml:space="preserve"> PAGEREF _Toc157423810 \h </w:instrText>
             </w:r>
             <w:r>
               <w:rPr>
@@ -982,7 +1130,7 @@
                 <w:noProof/>
                 <w:webHidden/>
               </w:rPr>
-              <w:t>8</w:t>
+              <w:t>9</w:t>
             </w:r>
             <w:r>
               <w:rPr>
@@ -1027,7 +1175,7 @@
           <w:noProof/>
         </w:rPr>
       </w:pPr>
-      <w:bookmarkStart w:id="1" w:name="_Toc156548224"/>
+      <w:bookmarkStart w:id="1" w:name="_Toc157423798"/>
       <w:r>
         <w:rPr>
           <w:noProof/>
@@ -1246,7 +1394,7 @@
         <w:pStyle w:val="Heading2"/>
       </w:pPr>
       <w:bookmarkStart w:id="2" w:name="_Ref156299828"/>
-      <w:bookmarkStart w:id="3" w:name="_Toc156548225"/>
+      <w:bookmarkStart w:id="3" w:name="_Toc157423799"/>
       <w:r>
         <w:lastRenderedPageBreak/>
         <w:t xml:space="preserve">Query </w:t>
@@ -2643,7 +2791,7 @@
       <w:r>
         <w:br/>
       </w:r>
-      <w:bookmarkStart w:id="6" w:name="_Toc156548226"/>
+      <w:bookmarkStart w:id="6" w:name="_Toc157423800"/>
       <w:r>
         <w:t>Query Data UI Considerations</w:t>
       </w:r>
@@ -2979,12 +3127,33 @@
           <w:p>
             <w:pPr>
               <w:jc w:val="center"/>
+              <w:rPr>
+                <w:rFonts w:ascii="Consolas" w:hAnsi="Consolas"/>
+                <w:b w:val="0"/>
+                <w:bCs w:val="0"/>
+                <w:sz w:val="20"/>
+                <w:szCs w:val="20"/>
+              </w:rPr>
             </w:pPr>
             <w:proofErr w:type="spellStart"/>
             <w:r>
+              <w:rPr>
+                <w:rFonts w:ascii="Consolas" w:hAnsi="Consolas"/>
+                <w:b w:val="0"/>
+                <w:bCs w:val="0"/>
+                <w:sz w:val="20"/>
+                <w:szCs w:val="20"/>
+              </w:rPr>
               <w:t>RadialDistri</w:t>
             </w:r>
             <w:r>
+              <w:rPr>
+                <w:rFonts w:ascii="Consolas" w:hAnsi="Consolas"/>
+                <w:b w:val="0"/>
+                <w:bCs w:val="0"/>
+                <w:sz w:val="20"/>
+                <w:szCs w:val="20"/>
+              </w:rPr>
               <w:t>bution</w:t>
             </w:r>
             <w:proofErr w:type="spellEnd"/>
@@ -2998,108 +3167,162 @@
           <w:p>
             <w:pPr>
               <w:cnfStyle w:val="000000000000" w:firstRow="0" w:lastRow="0" w:firstColumn="0" w:lastColumn="0" w:oddVBand="0" w:evenVBand="0" w:oddHBand="0" w:evenHBand="0" w:firstRowFirstColumn="0" w:firstRowLastColumn="0" w:lastRowFirstColumn="0" w:lastRowLastColumn="0"/>
+              <w:rPr>
+                <w:rFonts w:ascii="Consolas" w:hAnsi="Consolas"/>
+                <w:sz w:val="20"/>
+                <w:szCs w:val="20"/>
+              </w:rPr>
             </w:pPr>
             <w:r>
+              <w:rPr>
+                <w:rFonts w:ascii="Consolas" w:hAnsi="Consolas"/>
+                <w:sz w:val="20"/>
+                <w:szCs w:val="20"/>
+              </w:rPr>
               <w:t xml:space="preserve">When defined, </w:t>
             </w:r>
             <w:r>
+              <w:rPr>
+                <w:rFonts w:ascii="Consolas" w:hAnsi="Consolas"/>
+                <w:sz w:val="20"/>
+                <w:szCs w:val="20"/>
+              </w:rPr>
               <w:t xml:space="preserve">updates </w:t>
             </w:r>
             <w:r>
+              <w:rPr>
+                <w:rFonts w:ascii="Consolas" w:hAnsi="Consolas"/>
+                <w:sz w:val="20"/>
+                <w:szCs w:val="20"/>
+              </w:rPr>
               <w:t xml:space="preserve">overlapping </w:t>
             </w:r>
             <w:r>
+              <w:rPr>
+                <w:rFonts w:ascii="Consolas" w:hAnsi="Consolas"/>
+                <w:sz w:val="20"/>
+                <w:szCs w:val="20"/>
+              </w:rPr>
               <w:t xml:space="preserve">“longitude” and “latitude” </w:t>
             </w:r>
             <w:r>
+              <w:rPr>
+                <w:rFonts w:ascii="Consolas" w:hAnsi="Consolas"/>
+                <w:sz w:val="20"/>
+                <w:szCs w:val="20"/>
+              </w:rPr>
               <w:t xml:space="preserve">metadata </w:t>
             </w:r>
             <w:r>
+              <w:rPr>
+                <w:rFonts w:ascii="Consolas" w:hAnsi="Consolas"/>
+                <w:sz w:val="20"/>
+                <w:szCs w:val="20"/>
+              </w:rPr>
               <w:t xml:space="preserve">values </w:t>
             </w:r>
             <w:r>
+              <w:rPr>
+                <w:rFonts w:ascii="Consolas" w:hAnsi="Consolas"/>
+                <w:sz w:val="20"/>
+                <w:szCs w:val="20"/>
+              </w:rPr>
               <w:t xml:space="preserve">to </w:t>
             </w:r>
             <w:r>
+              <w:rPr>
+                <w:rFonts w:ascii="Consolas" w:hAnsi="Consolas"/>
+                <w:sz w:val="20"/>
+                <w:szCs w:val="20"/>
+              </w:rPr>
               <w:t xml:space="preserve">have a radial </w:t>
             </w:r>
             <w:r>
+              <w:rPr>
+                <w:rFonts w:ascii="Consolas" w:hAnsi="Consolas"/>
+                <w:sz w:val="20"/>
+                <w:szCs w:val="20"/>
+              </w:rPr>
               <w:t>distribution</w:t>
             </w:r>
             <w:r>
-              <w:t xml:space="preserve">. Settings include </w:t>
-            </w:r>
-            <w:r>
-              <w:rPr>
-                <w:i/>
-                <w:iCs/>
-              </w:rPr>
-              <w:t>radius</w:t>
-            </w:r>
-            <w:r>
-              <w:t xml:space="preserve">, </w:t>
-            </w:r>
-            <w:r>
-              <w:rPr>
-                <w:i/>
-                <w:iCs/>
-              </w:rPr>
-              <w:t>zoom</w:t>
-            </w:r>
-            <w:r>
-              <w:t xml:space="preserve"> and </w:t>
-            </w:r>
-            <w:r>
-              <w:rPr>
-                <w:i/>
-                <w:iCs/>
-              </w:rPr>
-              <w:t>tol</w:t>
-            </w:r>
-            <w:r>
-              <w:rPr>
-                <w:i/>
-                <w:iCs/>
+              <w:rPr>
+                <w:rFonts w:ascii="Consolas" w:hAnsi="Consolas"/>
+                <w:sz w:val="20"/>
+                <w:szCs w:val="20"/>
+              </w:rPr>
+              <w:t xml:space="preserve">. Settings include radius, </w:t>
+            </w:r>
+            <w:r>
+              <w:rPr>
+                <w:rFonts w:ascii="Consolas" w:hAnsi="Consolas"/>
+                <w:sz w:val="20"/>
+                <w:szCs w:val="20"/>
+              </w:rPr>
+              <w:t>zoom and tol</w:t>
+            </w:r>
+            <w:r>
+              <w:rPr>
+                <w:rFonts w:ascii="Consolas" w:hAnsi="Consolas"/>
+                <w:sz w:val="20"/>
+                <w:szCs w:val="20"/>
               </w:rPr>
               <w:t>erance</w:t>
             </w:r>
             <w:r>
+              <w:rPr>
+                <w:rFonts w:ascii="Consolas" w:hAnsi="Consolas"/>
+                <w:sz w:val="20"/>
+                <w:szCs w:val="20"/>
+              </w:rPr>
               <w:t xml:space="preserve"> defined as key value pairs</w:t>
             </w:r>
             <w:r>
+              <w:rPr>
+                <w:rFonts w:ascii="Consolas" w:hAnsi="Consolas"/>
+                <w:sz w:val="20"/>
+                <w:szCs w:val="20"/>
+              </w:rPr>
               <w:t>. Example:</w:t>
             </w:r>
           </w:p>
           <w:p>
             <w:pPr>
               <w:cnfStyle w:val="000000000000" w:firstRow="0" w:lastRow="0" w:firstColumn="0" w:lastColumn="0" w:oddVBand="0" w:evenVBand="0" w:oddHBand="0" w:evenHBand="0" w:firstRowFirstColumn="0" w:firstRowLastColumn="0" w:lastRowFirstColumn="0" w:lastRowLastColumn="0"/>
-            </w:pPr>
-            <w:r>
               <w:rPr>
                 <w:rFonts w:ascii="Consolas" w:hAnsi="Consolas"/>
                 <w:sz w:val="20"/>
                 <w:szCs w:val="20"/>
               </w:rPr>
-              <w:t xml:space="preserve">; </w:t>
-            </w:r>
-            <w:proofErr w:type="spellStart"/>
+            </w:pPr>
             <w:r>
               <w:rPr>
                 <w:rFonts w:ascii="Consolas" w:hAnsi="Consolas"/>
                 <w:sz w:val="20"/>
                 <w:szCs w:val="20"/>
               </w:rPr>
-              <w:t>radialDistribution</w:t>
-            </w:r>
-            <w:proofErr w:type="spellEnd"/>
+              <w:t xml:space="preserve">; </w:t>
+            </w:r>
+            <w:proofErr w:type="spellStart"/>
             <w:r>
               <w:rPr>
                 <w:rFonts w:ascii="Consolas" w:hAnsi="Consolas"/>
                 <w:sz w:val="20"/>
                 <w:szCs w:val="20"/>
               </w:rPr>
+              <w:t>radialDistribution</w:t>
+            </w:r>
+            <w:proofErr w:type="spellEnd"/>
+            <w:proofErr w:type="gramStart"/>
+            <w:r>
+              <w:rPr>
+                <w:rFonts w:ascii="Consolas" w:hAnsi="Consolas"/>
+                <w:sz w:val="20"/>
+                <w:szCs w:val="20"/>
+              </w:rPr>
               <w:t>={</w:t>
             </w:r>
+            <w:proofErr w:type="gramEnd"/>
             <w:r>
               <w:rPr>
                 <w:rFonts w:ascii="Consolas" w:hAnsi="Consolas"/>
@@ -3295,7 +3518,7 @@
       <w:pPr>
         <w:pStyle w:val="Heading2"/>
       </w:pPr>
-      <w:bookmarkStart w:id="8" w:name="_Toc156548227"/>
+      <w:bookmarkStart w:id="8" w:name="_Toc157423801"/>
       <w:r>
         <w:t>Query Data Source</w:t>
       </w:r>
@@ -4171,7 +4394,7 @@
       <w:pPr>
         <w:pStyle w:val="Heading2"/>
       </w:pPr>
-      <w:bookmarkStart w:id="10" w:name="_Toc156548228"/>
+      <w:bookmarkStart w:id="10" w:name="_Toc157423802"/>
       <w:r>
         <w:lastRenderedPageBreak/>
         <w:t>Query Data Source</w:t>
@@ -4681,7 +4904,7 @@
       <w:pPr>
         <w:pStyle w:val="Heading2"/>
       </w:pPr>
-      <w:bookmarkStart w:id="12" w:name="_Toc156548229"/>
+      <w:bookmarkStart w:id="12" w:name="_Toc157423803"/>
       <w:r>
         <w:t xml:space="preserve">Query Data Source </w:t>
       </w:r>
@@ -5017,7 +5240,22 @@
         <w:t>field</w:t>
       </w:r>
       <w:r>
-        <w:t>, e.g., “string”, “int”, etc.</w:t>
+        <w:t>, e.g., “</w:t>
+      </w:r>
+      <w:r>
+        <w:t>String</w:t>
+      </w:r>
+      <w:r>
+        <w:t>”, “</w:t>
+      </w:r>
+      <w:r>
+        <w:t>Int32</w:t>
+      </w:r>
+      <w:r>
+        <w:t>”, etc.</w:t>
+      </w:r>
+      <w:r>
+        <w:t>*</w:t>
       </w:r>
       <w:r>
         <w:t>&gt;</w:t>
@@ -5049,6 +5287,1199 @@
       </w:pPr>
       <w:r>
         <w:t>}</w:t>
+      </w:r>
+    </w:p>
+    <w:p>
+      <w:pPr>
+        <w:spacing w:after="0" w:line="240" w:lineRule="auto"/>
+      </w:pPr>
+      <w:r>
+        <w:tab/>
+      </w:r>
+    </w:p>
+    <w:p>
+      <w:pPr>
+        <w:spacing w:after="0" w:line="240" w:lineRule="auto"/>
+      </w:pPr>
+      <w:r>
+        <w:t xml:space="preserve">* Below are the </w:t>
+      </w:r>
+      <w:r>
+        <w:t xml:space="preserve">common data types </w:t>
+      </w:r>
+      <w:r>
+        <w:t xml:space="preserve">that will be encountered from the </w:t>
+      </w:r>
+      <w:r>
+        <w:t xml:space="preserve">in the </w:t>
+      </w:r>
+      <w:r>
+        <w:t>“</w:t>
+      </w:r>
+      <w:r>
+        <w:t>type</w:t>
+      </w:r>
+      <w:r>
+        <w:t>”</w:t>
+      </w:r>
+      <w:r>
+        <w:t xml:space="preserve"> field of the </w:t>
+      </w:r>
+      <w:proofErr w:type="spellStart"/>
+      <w:r>
+        <w:rPr>
+          <w:i/>
+          <w:iCs/>
+        </w:rPr>
+        <w:t>FieldDescription</w:t>
+      </w:r>
+      <w:proofErr w:type="spellEnd"/>
+      <w:r>
+        <w:t xml:space="preserve"> </w:t>
+      </w:r>
+      <w:r>
+        <w:t>array</w:t>
+      </w:r>
+      <w:r>
+        <w:t xml:space="preserve"> returned from the</w:t>
+      </w:r>
+      <w:r>
+        <w:t xml:space="preserve"> </w:t>
+      </w:r>
+      <w:r>
+        <w:fldChar w:fldCharType="begin"/>
+      </w:r>
+      <w:r>
+        <w:instrText xml:space="preserve"> REF _Ref156291399 \h </w:instrText>
+      </w:r>
+      <w:r>
+        <w:fldChar w:fldCharType="separate"/>
+      </w:r>
+      <w:r>
+        <w:t xml:space="preserve">Query Data Source </w:t>
+      </w:r>
+      <w:r>
+        <w:rPr>
+          <w:i/>
+          <w:iCs/>
+        </w:rPr>
+        <w:t>Value Type</w:t>
+      </w:r>
+      <w:r>
+        <w:t xml:space="preserve"> </w:t>
+      </w:r>
+      <w:r>
+        <w:rPr>
+          <w:i/>
+          <w:iCs/>
+        </w:rPr>
+        <w:t>Functions</w:t>
+      </w:r>
+      <w:r>
+        <w:t xml:space="preserve"> Operation</w:t>
+      </w:r>
+      <w:r>
+        <w:fldChar w:fldCharType="end"/>
+      </w:r>
+      <w:r>
+        <w:t>:</w:t>
+      </w:r>
+    </w:p>
+    <w:p>
+      <w:pPr>
+        <w:spacing w:after="0" w:line="240" w:lineRule="auto"/>
+      </w:pPr>
+    </w:p>
+    <w:p>
+      <w:r>
+        <w:br w:type="page"/>
+      </w:r>
+    </w:p>
+    <w:p>
+      <w:pPr>
+        <w:pStyle w:val="Heading3"/>
+      </w:pPr>
+      <w:bookmarkStart w:id="13" w:name="_Toc157423804"/>
+      <w:r>
+        <w:lastRenderedPageBreak/>
+        <w:t>All Possible Numeric Types</w:t>
+      </w:r>
+      <w:bookmarkEnd w:id="13"/>
+    </w:p>
+    <w:tbl>
+      <w:tblPr>
+        <w:tblStyle w:val="GridTable4"/>
+        <w:tblW w:w="0" w:type="auto"/>
+        <w:tblInd w:w="607" w:type="dxa"/>
+        <w:tblLook w:val="04A0" w:firstRow="1" w:lastRow="0" w:firstColumn="1" w:lastColumn="0" w:noHBand="0" w:noVBand="1"/>
+      </w:tblPr>
+      <w:tblGrid>
+        <w:gridCol w:w="1885"/>
+        <w:gridCol w:w="6120"/>
+      </w:tblGrid>
+      <w:tr>
+        <w:trPr>
+          <w:cnfStyle w:val="100000000000" w:firstRow="1" w:lastRow="0" w:firstColumn="0" w:lastColumn="0" w:oddVBand="0" w:evenVBand="0" w:oddHBand="0" w:evenHBand="0" w:firstRowFirstColumn="0" w:firstRowLastColumn="0" w:lastRowFirstColumn="0" w:lastRowLastColumn="0"/>
+          <w:trHeight w:val="350"/>
+        </w:trPr>
+        <w:tc>
+          <w:tcPr>
+            <w:cnfStyle w:val="001000000000" w:firstRow="0" w:lastRow="0" w:firstColumn="1" w:lastColumn="0" w:oddVBand="0" w:evenVBand="0" w:oddHBand="0" w:evenHBand="0" w:firstRowFirstColumn="0" w:firstRowLastColumn="0" w:lastRowFirstColumn="0" w:lastRowLastColumn="0"/>
+            <w:tcW w:w="1885" w:type="dxa"/>
+            <w:shd w:val="clear" w:color="auto" w:fill="7F7F7F" w:themeFill="text1" w:themeFillTint="80"/>
+            <w:vAlign w:val="center"/>
+          </w:tcPr>
+          <w:p>
+            <w:pPr>
+              <w:jc w:val="center"/>
+            </w:pPr>
+            <w:r>
+              <w:t>Name</w:t>
+            </w:r>
+          </w:p>
+        </w:tc>
+        <w:tc>
+          <w:tcPr>
+            <w:tcW w:w="6120" w:type="dxa"/>
+            <w:shd w:val="clear" w:color="auto" w:fill="7F7F7F" w:themeFill="text1" w:themeFillTint="80"/>
+            <w:vAlign w:val="center"/>
+          </w:tcPr>
+          <w:p>
+            <w:pPr>
+              <w:cnfStyle w:val="100000000000" w:firstRow="1" w:lastRow="0" w:firstColumn="0" w:lastColumn="0" w:oddVBand="0" w:evenVBand="0" w:oddHBand="0" w:evenHBand="0" w:firstRowFirstColumn="0" w:firstRowLastColumn="0" w:lastRowFirstColumn="0" w:lastRowLastColumn="0"/>
+            </w:pPr>
+            <w:r>
+              <w:t>C# Keyword Equivalent</w:t>
+            </w:r>
+          </w:p>
+        </w:tc>
+      </w:tr>
+      <w:tr>
+        <w:trPr>
+          <w:cnfStyle w:val="000000100000" w:firstRow="0" w:lastRow="0" w:firstColumn="0" w:lastColumn="0" w:oddVBand="0" w:evenVBand="0" w:oddHBand="1" w:evenHBand="0" w:firstRowFirstColumn="0" w:firstRowLastColumn="0" w:lastRowFirstColumn="0" w:lastRowLastColumn="0"/>
+        </w:trPr>
+        <w:tc>
+          <w:tcPr>
+            <w:cnfStyle w:val="001000000000" w:firstRow="0" w:lastRow="0" w:firstColumn="1" w:lastColumn="0" w:oddVBand="0" w:evenVBand="0" w:oddHBand="0" w:evenHBand="0" w:firstRowFirstColumn="0" w:firstRowLastColumn="0" w:lastRowFirstColumn="0" w:lastRowLastColumn="0"/>
+            <w:tcW w:w="1885" w:type="dxa"/>
+          </w:tcPr>
+          <w:p>
+            <w:pPr>
+              <w:jc w:val="center"/>
+              <w:rPr>
+                <w:b w:val="0"/>
+                <w:bCs w:val="0"/>
+              </w:rPr>
+            </w:pPr>
+            <w:r>
+              <w:rPr>
+                <w:b w:val="0"/>
+                <w:bCs w:val="0"/>
+              </w:rPr>
+              <w:t>Int16</w:t>
+            </w:r>
+          </w:p>
+        </w:tc>
+        <w:tc>
+          <w:tcPr>
+            <w:tcW w:w="6120" w:type="dxa"/>
+          </w:tcPr>
+          <w:p>
+            <w:pPr>
+              <w:cnfStyle w:val="000000100000" w:firstRow="0" w:lastRow="0" w:firstColumn="0" w:lastColumn="0" w:oddVBand="0" w:evenVBand="0" w:oddHBand="1" w:evenHBand="0" w:firstRowFirstColumn="0" w:firstRowLastColumn="0" w:lastRowFirstColumn="0" w:lastRowLastColumn="0"/>
+              <w:rPr>
+                <w:rFonts w:ascii="Consolas" w:hAnsi="Consolas"/>
+                <w:sz w:val="20"/>
+                <w:szCs w:val="20"/>
+              </w:rPr>
+            </w:pPr>
+            <w:r>
+              <w:rPr>
+                <w:rFonts w:ascii="Consolas" w:hAnsi="Consolas"/>
+                <w:sz w:val="20"/>
+                <w:szCs w:val="20"/>
+              </w:rPr>
+              <w:t>short</w:t>
+            </w:r>
+          </w:p>
+        </w:tc>
+      </w:tr>
+      <w:tr>
+        <w:tc>
+          <w:tcPr>
+            <w:cnfStyle w:val="001000000000" w:firstRow="0" w:lastRow="0" w:firstColumn="1" w:lastColumn="0" w:oddVBand="0" w:evenVBand="0" w:oddHBand="0" w:evenHBand="0" w:firstRowFirstColumn="0" w:firstRowLastColumn="0" w:lastRowFirstColumn="0" w:lastRowLastColumn="0"/>
+            <w:tcW w:w="1885" w:type="dxa"/>
+          </w:tcPr>
+          <w:p>
+            <w:pPr>
+              <w:jc w:val="center"/>
+              <w:rPr>
+                <w:b w:val="0"/>
+                <w:bCs w:val="0"/>
+              </w:rPr>
+            </w:pPr>
+            <w:r>
+              <w:rPr>
+                <w:b w:val="0"/>
+                <w:bCs w:val="0"/>
+              </w:rPr>
+              <w:t>Int32</w:t>
+            </w:r>
+          </w:p>
+        </w:tc>
+        <w:tc>
+          <w:tcPr>
+            <w:tcW w:w="6120" w:type="dxa"/>
+          </w:tcPr>
+          <w:p>
+            <w:pPr>
+              <w:cnfStyle w:val="000000000000" w:firstRow="0" w:lastRow="0" w:firstColumn="0" w:lastColumn="0" w:oddVBand="0" w:evenVBand="0" w:oddHBand="0" w:evenHBand="0" w:firstRowFirstColumn="0" w:firstRowLastColumn="0" w:lastRowFirstColumn="0" w:lastRowLastColumn="0"/>
+              <w:rPr>
+                <w:rFonts w:ascii="Consolas" w:hAnsi="Consolas"/>
+                <w:sz w:val="20"/>
+                <w:szCs w:val="20"/>
+              </w:rPr>
+            </w:pPr>
+            <w:r>
+              <w:rPr>
+                <w:rFonts w:ascii="Consolas" w:hAnsi="Consolas"/>
+                <w:sz w:val="20"/>
+                <w:szCs w:val="20"/>
+              </w:rPr>
+              <w:t>int</w:t>
+            </w:r>
+          </w:p>
+        </w:tc>
+      </w:tr>
+      <w:tr>
+        <w:trPr>
+          <w:cnfStyle w:val="000000100000" w:firstRow="0" w:lastRow="0" w:firstColumn="0" w:lastColumn="0" w:oddVBand="0" w:evenVBand="0" w:oddHBand="1" w:evenHBand="0" w:firstRowFirstColumn="0" w:firstRowLastColumn="0" w:lastRowFirstColumn="0" w:lastRowLastColumn="0"/>
+        </w:trPr>
+        <w:tc>
+          <w:tcPr>
+            <w:cnfStyle w:val="001000000000" w:firstRow="0" w:lastRow="0" w:firstColumn="1" w:lastColumn="0" w:oddVBand="0" w:evenVBand="0" w:oddHBand="0" w:evenHBand="0" w:firstRowFirstColumn="0" w:firstRowLastColumn="0" w:lastRowFirstColumn="0" w:lastRowLastColumn="0"/>
+            <w:tcW w:w="1885" w:type="dxa"/>
+          </w:tcPr>
+          <w:p>
+            <w:pPr>
+              <w:jc w:val="center"/>
+              <w:rPr>
+                <w:b w:val="0"/>
+                <w:bCs w:val="0"/>
+              </w:rPr>
+            </w:pPr>
+            <w:r>
+              <w:rPr>
+                <w:b w:val="0"/>
+                <w:bCs w:val="0"/>
+              </w:rPr>
+              <w:t>Int64</w:t>
+            </w:r>
+          </w:p>
+        </w:tc>
+        <w:tc>
+          <w:tcPr>
+            <w:tcW w:w="6120" w:type="dxa"/>
+          </w:tcPr>
+          <w:p>
+            <w:pPr>
+              <w:cnfStyle w:val="000000100000" w:firstRow="0" w:lastRow="0" w:firstColumn="0" w:lastColumn="0" w:oddVBand="0" w:evenVBand="0" w:oddHBand="1" w:evenHBand="0" w:firstRowFirstColumn="0" w:firstRowLastColumn="0" w:lastRowFirstColumn="0" w:lastRowLastColumn="0"/>
+              <w:rPr>
+                <w:rFonts w:ascii="Consolas" w:hAnsi="Consolas"/>
+                <w:sz w:val="20"/>
+                <w:szCs w:val="20"/>
+              </w:rPr>
+            </w:pPr>
+            <w:r>
+              <w:rPr>
+                <w:rFonts w:ascii="Consolas" w:hAnsi="Consolas"/>
+                <w:sz w:val="20"/>
+                <w:szCs w:val="20"/>
+              </w:rPr>
+              <w:t>long</w:t>
+            </w:r>
+          </w:p>
+        </w:tc>
+      </w:tr>
+      <w:tr>
+        <w:tc>
+          <w:tcPr>
+            <w:cnfStyle w:val="001000000000" w:firstRow="0" w:lastRow="0" w:firstColumn="1" w:lastColumn="0" w:oddVBand="0" w:evenVBand="0" w:oddHBand="0" w:evenHBand="0" w:firstRowFirstColumn="0" w:firstRowLastColumn="0" w:lastRowFirstColumn="0" w:lastRowLastColumn="0"/>
+            <w:tcW w:w="1885" w:type="dxa"/>
+          </w:tcPr>
+          <w:p>
+            <w:pPr>
+              <w:jc w:val="center"/>
+              <w:rPr>
+                <w:b w:val="0"/>
+                <w:bCs w:val="0"/>
+              </w:rPr>
+            </w:pPr>
+            <w:r>
+              <w:rPr>
+                <w:b w:val="0"/>
+                <w:bCs w:val="0"/>
+              </w:rPr>
+              <w:t>UInt16</w:t>
+            </w:r>
+          </w:p>
+        </w:tc>
+        <w:tc>
+          <w:tcPr>
+            <w:tcW w:w="6120" w:type="dxa"/>
+          </w:tcPr>
+          <w:p>
+            <w:pPr>
+              <w:cnfStyle w:val="000000000000" w:firstRow="0" w:lastRow="0" w:firstColumn="0" w:lastColumn="0" w:oddVBand="0" w:evenVBand="0" w:oddHBand="0" w:evenHBand="0" w:firstRowFirstColumn="0" w:firstRowLastColumn="0" w:lastRowFirstColumn="0" w:lastRowLastColumn="0"/>
+              <w:rPr>
+                <w:rFonts w:ascii="Consolas" w:hAnsi="Consolas"/>
+                <w:sz w:val="20"/>
+                <w:szCs w:val="20"/>
+              </w:rPr>
+            </w:pPr>
+            <w:proofErr w:type="spellStart"/>
+            <w:r>
+              <w:rPr>
+                <w:rFonts w:ascii="Consolas" w:hAnsi="Consolas"/>
+                <w:sz w:val="20"/>
+                <w:szCs w:val="20"/>
+              </w:rPr>
+              <w:t>ushort</w:t>
+            </w:r>
+            <w:proofErr w:type="spellEnd"/>
+          </w:p>
+        </w:tc>
+      </w:tr>
+      <w:tr>
+        <w:trPr>
+          <w:cnfStyle w:val="000000100000" w:firstRow="0" w:lastRow="0" w:firstColumn="0" w:lastColumn="0" w:oddVBand="0" w:evenVBand="0" w:oddHBand="1" w:evenHBand="0" w:firstRowFirstColumn="0" w:firstRowLastColumn="0" w:lastRowFirstColumn="0" w:lastRowLastColumn="0"/>
+        </w:trPr>
+        <w:tc>
+          <w:tcPr>
+            <w:cnfStyle w:val="001000000000" w:firstRow="0" w:lastRow="0" w:firstColumn="1" w:lastColumn="0" w:oddVBand="0" w:evenVBand="0" w:oddHBand="0" w:evenHBand="0" w:firstRowFirstColumn="0" w:firstRowLastColumn="0" w:lastRowFirstColumn="0" w:lastRowLastColumn="0"/>
+            <w:tcW w:w="1885" w:type="dxa"/>
+          </w:tcPr>
+          <w:p>
+            <w:pPr>
+              <w:jc w:val="center"/>
+              <w:rPr>
+                <w:b w:val="0"/>
+                <w:bCs w:val="0"/>
+              </w:rPr>
+            </w:pPr>
+            <w:r>
+              <w:rPr>
+                <w:b w:val="0"/>
+                <w:bCs w:val="0"/>
+              </w:rPr>
+              <w:t>UInt32</w:t>
+            </w:r>
+          </w:p>
+        </w:tc>
+        <w:tc>
+          <w:tcPr>
+            <w:tcW w:w="6120" w:type="dxa"/>
+          </w:tcPr>
+          <w:p>
+            <w:pPr>
+              <w:cnfStyle w:val="000000100000" w:firstRow="0" w:lastRow="0" w:firstColumn="0" w:lastColumn="0" w:oddVBand="0" w:evenVBand="0" w:oddHBand="1" w:evenHBand="0" w:firstRowFirstColumn="0" w:firstRowLastColumn="0" w:lastRowFirstColumn="0" w:lastRowLastColumn="0"/>
+              <w:rPr>
+                <w:rFonts w:ascii="Consolas" w:hAnsi="Consolas"/>
+                <w:sz w:val="20"/>
+                <w:szCs w:val="20"/>
+              </w:rPr>
+            </w:pPr>
+            <w:proofErr w:type="spellStart"/>
+            <w:r>
+              <w:rPr>
+                <w:rFonts w:ascii="Consolas" w:hAnsi="Consolas"/>
+                <w:sz w:val="20"/>
+                <w:szCs w:val="20"/>
+              </w:rPr>
+              <w:t>uint</w:t>
+            </w:r>
+            <w:proofErr w:type="spellEnd"/>
+          </w:p>
+        </w:tc>
+      </w:tr>
+      <w:tr>
+        <w:tc>
+          <w:tcPr>
+            <w:cnfStyle w:val="001000000000" w:firstRow="0" w:lastRow="0" w:firstColumn="1" w:lastColumn="0" w:oddVBand="0" w:evenVBand="0" w:oddHBand="0" w:evenHBand="0" w:firstRowFirstColumn="0" w:firstRowLastColumn="0" w:lastRowFirstColumn="0" w:lastRowLastColumn="0"/>
+            <w:tcW w:w="1885" w:type="dxa"/>
+          </w:tcPr>
+          <w:p>
+            <w:pPr>
+              <w:jc w:val="center"/>
+              <w:rPr>
+                <w:b w:val="0"/>
+                <w:bCs w:val="0"/>
+              </w:rPr>
+            </w:pPr>
+            <w:r>
+              <w:rPr>
+                <w:b w:val="0"/>
+                <w:bCs w:val="0"/>
+              </w:rPr>
+              <w:t>UInt64</w:t>
+            </w:r>
+          </w:p>
+        </w:tc>
+        <w:tc>
+          <w:tcPr>
+            <w:tcW w:w="6120" w:type="dxa"/>
+          </w:tcPr>
+          <w:p>
+            <w:pPr>
+              <w:cnfStyle w:val="000000000000" w:firstRow="0" w:lastRow="0" w:firstColumn="0" w:lastColumn="0" w:oddVBand="0" w:evenVBand="0" w:oddHBand="0" w:evenHBand="0" w:firstRowFirstColumn="0" w:firstRowLastColumn="0" w:lastRowFirstColumn="0" w:lastRowLastColumn="0"/>
+              <w:rPr>
+                <w:rFonts w:ascii="Consolas" w:hAnsi="Consolas"/>
+                <w:sz w:val="20"/>
+                <w:szCs w:val="20"/>
+              </w:rPr>
+            </w:pPr>
+            <w:proofErr w:type="spellStart"/>
+            <w:r>
+              <w:rPr>
+                <w:rFonts w:ascii="Consolas" w:hAnsi="Consolas"/>
+                <w:sz w:val="20"/>
+                <w:szCs w:val="20"/>
+              </w:rPr>
+              <w:t>ulong</w:t>
+            </w:r>
+            <w:proofErr w:type="spellEnd"/>
+          </w:p>
+        </w:tc>
+      </w:tr>
+      <w:tr>
+        <w:trPr>
+          <w:cnfStyle w:val="000000100000" w:firstRow="0" w:lastRow="0" w:firstColumn="0" w:lastColumn="0" w:oddVBand="0" w:evenVBand="0" w:oddHBand="1" w:evenHBand="0" w:firstRowFirstColumn="0" w:firstRowLastColumn="0" w:lastRowFirstColumn="0" w:lastRowLastColumn="0"/>
+        </w:trPr>
+        <w:tc>
+          <w:tcPr>
+            <w:cnfStyle w:val="001000000000" w:firstRow="0" w:lastRow="0" w:firstColumn="1" w:lastColumn="0" w:oddVBand="0" w:evenVBand="0" w:oddHBand="0" w:evenHBand="0" w:firstRowFirstColumn="0" w:firstRowLastColumn="0" w:lastRowFirstColumn="0" w:lastRowLastColumn="0"/>
+            <w:tcW w:w="1885" w:type="dxa"/>
+          </w:tcPr>
+          <w:p>
+            <w:pPr>
+              <w:jc w:val="center"/>
+              <w:rPr>
+                <w:b w:val="0"/>
+                <w:bCs w:val="0"/>
+              </w:rPr>
+            </w:pPr>
+            <w:proofErr w:type="spellStart"/>
+            <w:r>
+              <w:rPr>
+                <w:b w:val="0"/>
+                <w:bCs w:val="0"/>
+              </w:rPr>
+              <w:t>IntPtr</w:t>
+            </w:r>
+            <w:proofErr w:type="spellEnd"/>
+          </w:p>
+        </w:tc>
+        <w:tc>
+          <w:tcPr>
+            <w:tcW w:w="6120" w:type="dxa"/>
+          </w:tcPr>
+          <w:p>
+            <w:pPr>
+              <w:cnfStyle w:val="000000100000" w:firstRow="0" w:lastRow="0" w:firstColumn="0" w:lastColumn="0" w:oddVBand="0" w:evenVBand="0" w:oddHBand="1" w:evenHBand="0" w:firstRowFirstColumn="0" w:firstRowLastColumn="0" w:lastRowFirstColumn="0" w:lastRowLastColumn="0"/>
+              <w:rPr>
+                <w:rFonts w:ascii="Consolas" w:hAnsi="Consolas"/>
+                <w:sz w:val="20"/>
+                <w:szCs w:val="20"/>
+              </w:rPr>
+            </w:pPr>
+            <w:proofErr w:type="spellStart"/>
+            <w:r>
+              <w:rPr>
+                <w:rFonts w:ascii="Consolas" w:hAnsi="Consolas"/>
+                <w:sz w:val="20"/>
+                <w:szCs w:val="20"/>
+              </w:rPr>
+              <w:t>nint</w:t>
+            </w:r>
+            <w:proofErr w:type="spellEnd"/>
+            <w:r>
+              <w:rPr>
+                <w:rFonts w:ascii="Consolas" w:hAnsi="Consolas"/>
+                <w:sz w:val="20"/>
+                <w:szCs w:val="20"/>
+              </w:rPr>
+              <w:t xml:space="preserve"> </w:t>
+            </w:r>
+            <w:r>
+              <w:t xml:space="preserve">-- </w:t>
+            </w:r>
+            <w:r>
+              <w:rPr>
+                <w:i/>
+                <w:iCs/>
+              </w:rPr>
+              <w:t xml:space="preserve">basically an </w:t>
+            </w:r>
+            <w:r>
+              <w:t>Int32</w:t>
+            </w:r>
+            <w:r>
+              <w:rPr>
+                <w:i/>
+                <w:iCs/>
+              </w:rPr>
+              <w:t xml:space="preserve"> or </w:t>
+            </w:r>
+            <w:r>
+              <w:t>Int64</w:t>
+            </w:r>
+            <w:r>
+              <w:rPr>
+                <w:i/>
+                <w:iCs/>
+              </w:rPr>
+              <w:t xml:space="preserve"> depending on OS bit-size</w:t>
+            </w:r>
+          </w:p>
+        </w:tc>
+      </w:tr>
+      <w:tr>
+        <w:tc>
+          <w:tcPr>
+            <w:cnfStyle w:val="001000000000" w:firstRow="0" w:lastRow="0" w:firstColumn="1" w:lastColumn="0" w:oddVBand="0" w:evenVBand="0" w:oddHBand="0" w:evenHBand="0" w:firstRowFirstColumn="0" w:firstRowLastColumn="0" w:lastRowFirstColumn="0" w:lastRowLastColumn="0"/>
+            <w:tcW w:w="1885" w:type="dxa"/>
+          </w:tcPr>
+          <w:p>
+            <w:pPr>
+              <w:jc w:val="center"/>
+              <w:rPr>
+                <w:b w:val="0"/>
+                <w:bCs w:val="0"/>
+              </w:rPr>
+            </w:pPr>
+            <w:proofErr w:type="spellStart"/>
+            <w:r>
+              <w:rPr>
+                <w:b w:val="0"/>
+                <w:bCs w:val="0"/>
+              </w:rPr>
+              <w:t>UIntPtr</w:t>
+            </w:r>
+            <w:proofErr w:type="spellEnd"/>
+          </w:p>
+        </w:tc>
+        <w:tc>
+          <w:tcPr>
+            <w:tcW w:w="6120" w:type="dxa"/>
+          </w:tcPr>
+          <w:p>
+            <w:pPr>
+              <w:cnfStyle w:val="000000000000" w:firstRow="0" w:lastRow="0" w:firstColumn="0" w:lastColumn="0" w:oddVBand="0" w:evenVBand="0" w:oddHBand="0" w:evenHBand="0" w:firstRowFirstColumn="0" w:firstRowLastColumn="0" w:lastRowFirstColumn="0" w:lastRowLastColumn="0"/>
+              <w:rPr>
+                <w:rFonts w:ascii="Consolas" w:hAnsi="Consolas"/>
+                <w:i/>
+                <w:iCs/>
+                <w:sz w:val="20"/>
+                <w:szCs w:val="20"/>
+              </w:rPr>
+            </w:pPr>
+            <w:proofErr w:type="spellStart"/>
+            <w:r>
+              <w:rPr>
+                <w:rFonts w:ascii="Consolas" w:hAnsi="Consolas"/>
+                <w:sz w:val="20"/>
+                <w:szCs w:val="20"/>
+              </w:rPr>
+              <w:t>nuint</w:t>
+            </w:r>
+            <w:proofErr w:type="spellEnd"/>
+            <w:r>
+              <w:rPr>
+                <w:i/>
+                <w:iCs/>
+              </w:rPr>
+              <w:t xml:space="preserve"> -- </w:t>
+            </w:r>
+            <w:r>
+              <w:rPr>
+                <w:i/>
+                <w:iCs/>
+              </w:rPr>
+              <w:t xml:space="preserve">basically a </w:t>
+            </w:r>
+            <w:r>
+              <w:t>UInt32</w:t>
+            </w:r>
+            <w:r>
+              <w:rPr>
+                <w:i/>
+                <w:iCs/>
+              </w:rPr>
+              <w:t xml:space="preserve"> or </w:t>
+            </w:r>
+            <w:r>
+              <w:t>UInt64</w:t>
+            </w:r>
+            <w:r>
+              <w:rPr>
+                <w:i/>
+                <w:iCs/>
+              </w:rPr>
+              <w:t xml:space="preserve"> depending on OS bit-size</w:t>
+            </w:r>
+          </w:p>
+        </w:tc>
+      </w:tr>
+      <w:tr>
+        <w:trPr>
+          <w:cnfStyle w:val="000000100000" w:firstRow="0" w:lastRow="0" w:firstColumn="0" w:lastColumn="0" w:oddVBand="0" w:evenVBand="0" w:oddHBand="1" w:evenHBand="0" w:firstRowFirstColumn="0" w:firstRowLastColumn="0" w:lastRowFirstColumn="0" w:lastRowLastColumn="0"/>
+        </w:trPr>
+        <w:tc>
+          <w:tcPr>
+            <w:cnfStyle w:val="001000000000" w:firstRow="0" w:lastRow="0" w:firstColumn="1" w:lastColumn="0" w:oddVBand="0" w:evenVBand="0" w:oddHBand="0" w:evenHBand="0" w:firstRowFirstColumn="0" w:firstRowLastColumn="0" w:lastRowFirstColumn="0" w:lastRowLastColumn="0"/>
+            <w:tcW w:w="1885" w:type="dxa"/>
+          </w:tcPr>
+          <w:p>
+            <w:pPr>
+              <w:jc w:val="center"/>
+              <w:rPr>
+                <w:b w:val="0"/>
+                <w:bCs w:val="0"/>
+              </w:rPr>
+            </w:pPr>
+            <w:r>
+              <w:rPr>
+                <w:b w:val="0"/>
+                <w:bCs w:val="0"/>
+              </w:rPr>
+              <w:t>Boolean</w:t>
+            </w:r>
+          </w:p>
+        </w:tc>
+        <w:tc>
+          <w:tcPr>
+            <w:tcW w:w="6120" w:type="dxa"/>
+          </w:tcPr>
+          <w:p>
+            <w:pPr>
+              <w:cnfStyle w:val="000000100000" w:firstRow="0" w:lastRow="0" w:firstColumn="0" w:lastColumn="0" w:oddVBand="0" w:evenVBand="0" w:oddHBand="1" w:evenHBand="0" w:firstRowFirstColumn="0" w:firstRowLastColumn="0" w:lastRowFirstColumn="0" w:lastRowLastColumn="0"/>
+              <w:rPr>
+                <w:rFonts w:ascii="Consolas" w:hAnsi="Consolas"/>
+                <w:sz w:val="20"/>
+                <w:szCs w:val="20"/>
+              </w:rPr>
+            </w:pPr>
+            <w:r>
+              <w:rPr>
+                <w:rFonts w:ascii="Consolas" w:hAnsi="Consolas"/>
+                <w:sz w:val="20"/>
+                <w:szCs w:val="20"/>
+              </w:rPr>
+              <w:t>bool</w:t>
+            </w:r>
+          </w:p>
+        </w:tc>
+      </w:tr>
+      <w:tr>
+        <w:tc>
+          <w:tcPr>
+            <w:cnfStyle w:val="001000000000" w:firstRow="0" w:lastRow="0" w:firstColumn="1" w:lastColumn="0" w:oddVBand="0" w:evenVBand="0" w:oddHBand="0" w:evenHBand="0" w:firstRowFirstColumn="0" w:firstRowLastColumn="0" w:lastRowFirstColumn="0" w:lastRowLastColumn="0"/>
+            <w:tcW w:w="1885" w:type="dxa"/>
+          </w:tcPr>
+          <w:p>
+            <w:pPr>
+              <w:jc w:val="center"/>
+              <w:rPr>
+                <w:b w:val="0"/>
+                <w:bCs w:val="0"/>
+              </w:rPr>
+            </w:pPr>
+            <w:r>
+              <w:rPr>
+                <w:b w:val="0"/>
+                <w:bCs w:val="0"/>
+              </w:rPr>
+              <w:t>Byte</w:t>
+            </w:r>
+          </w:p>
+        </w:tc>
+        <w:tc>
+          <w:tcPr>
+            <w:tcW w:w="6120" w:type="dxa"/>
+          </w:tcPr>
+          <w:p>
+            <w:pPr>
+              <w:cnfStyle w:val="000000000000" w:firstRow="0" w:lastRow="0" w:firstColumn="0" w:lastColumn="0" w:oddVBand="0" w:evenVBand="0" w:oddHBand="0" w:evenHBand="0" w:firstRowFirstColumn="0" w:firstRowLastColumn="0" w:lastRowFirstColumn="0" w:lastRowLastColumn="0"/>
+              <w:rPr>
+                <w:rFonts w:ascii="Consolas" w:hAnsi="Consolas"/>
+                <w:sz w:val="20"/>
+                <w:szCs w:val="20"/>
+              </w:rPr>
+            </w:pPr>
+            <w:r>
+              <w:rPr>
+                <w:rFonts w:ascii="Consolas" w:hAnsi="Consolas"/>
+                <w:sz w:val="20"/>
+                <w:szCs w:val="20"/>
+              </w:rPr>
+              <w:t>byte</w:t>
+            </w:r>
+          </w:p>
+        </w:tc>
+      </w:tr>
+      <w:tr>
+        <w:trPr>
+          <w:cnfStyle w:val="000000100000" w:firstRow="0" w:lastRow="0" w:firstColumn="0" w:lastColumn="0" w:oddVBand="0" w:evenVBand="0" w:oddHBand="1" w:evenHBand="0" w:firstRowFirstColumn="0" w:firstRowLastColumn="0" w:lastRowFirstColumn="0" w:lastRowLastColumn="0"/>
+        </w:trPr>
+        <w:tc>
+          <w:tcPr>
+            <w:cnfStyle w:val="001000000000" w:firstRow="0" w:lastRow="0" w:firstColumn="1" w:lastColumn="0" w:oddVBand="0" w:evenVBand="0" w:oddHBand="0" w:evenHBand="0" w:firstRowFirstColumn="0" w:firstRowLastColumn="0" w:lastRowFirstColumn="0" w:lastRowLastColumn="0"/>
+            <w:tcW w:w="1885" w:type="dxa"/>
+          </w:tcPr>
+          <w:p>
+            <w:pPr>
+              <w:jc w:val="center"/>
+              <w:rPr>
+                <w:b w:val="0"/>
+                <w:bCs w:val="0"/>
+              </w:rPr>
+            </w:pPr>
+            <w:proofErr w:type="spellStart"/>
+            <w:r>
+              <w:rPr>
+                <w:b w:val="0"/>
+                <w:bCs w:val="0"/>
+              </w:rPr>
+              <w:t>SByte</w:t>
+            </w:r>
+            <w:proofErr w:type="spellEnd"/>
+          </w:p>
+        </w:tc>
+        <w:tc>
+          <w:tcPr>
+            <w:tcW w:w="6120" w:type="dxa"/>
+          </w:tcPr>
+          <w:p>
+            <w:pPr>
+              <w:cnfStyle w:val="000000100000" w:firstRow="0" w:lastRow="0" w:firstColumn="0" w:lastColumn="0" w:oddVBand="0" w:evenVBand="0" w:oddHBand="1" w:evenHBand="0" w:firstRowFirstColumn="0" w:firstRowLastColumn="0" w:lastRowFirstColumn="0" w:lastRowLastColumn="0"/>
+              <w:rPr>
+                <w:rFonts w:ascii="Consolas" w:hAnsi="Consolas"/>
+                <w:sz w:val="20"/>
+                <w:szCs w:val="20"/>
+              </w:rPr>
+            </w:pPr>
+            <w:proofErr w:type="spellStart"/>
+            <w:r>
+              <w:rPr>
+                <w:rFonts w:ascii="Consolas" w:hAnsi="Consolas"/>
+                <w:sz w:val="20"/>
+                <w:szCs w:val="20"/>
+              </w:rPr>
+              <w:t>sbyte</w:t>
+            </w:r>
+            <w:proofErr w:type="spellEnd"/>
+          </w:p>
+        </w:tc>
+      </w:tr>
+      <w:tr>
+        <w:tc>
+          <w:tcPr>
+            <w:cnfStyle w:val="001000000000" w:firstRow="0" w:lastRow="0" w:firstColumn="1" w:lastColumn="0" w:oddVBand="0" w:evenVBand="0" w:oddHBand="0" w:evenHBand="0" w:firstRowFirstColumn="0" w:firstRowLastColumn="0" w:lastRowFirstColumn="0" w:lastRowLastColumn="0"/>
+            <w:tcW w:w="1885" w:type="dxa"/>
+          </w:tcPr>
+          <w:p>
+            <w:pPr>
+              <w:jc w:val="center"/>
+              <w:rPr>
+                <w:b w:val="0"/>
+                <w:bCs w:val="0"/>
+              </w:rPr>
+            </w:pPr>
+            <w:r>
+              <w:rPr>
+                <w:b w:val="0"/>
+                <w:bCs w:val="0"/>
+              </w:rPr>
+              <w:t>Char</w:t>
+            </w:r>
+          </w:p>
+        </w:tc>
+        <w:tc>
+          <w:tcPr>
+            <w:tcW w:w="6120" w:type="dxa"/>
+          </w:tcPr>
+          <w:p>
+            <w:pPr>
+              <w:cnfStyle w:val="000000000000" w:firstRow="0" w:lastRow="0" w:firstColumn="0" w:lastColumn="0" w:oddVBand="0" w:evenVBand="0" w:oddHBand="0" w:evenHBand="0" w:firstRowFirstColumn="0" w:firstRowLastColumn="0" w:lastRowFirstColumn="0" w:lastRowLastColumn="0"/>
+              <w:rPr>
+                <w:rFonts w:ascii="Consolas" w:hAnsi="Consolas"/>
+                <w:sz w:val="20"/>
+                <w:szCs w:val="20"/>
+              </w:rPr>
+            </w:pPr>
+            <w:r>
+              <w:rPr>
+                <w:rFonts w:ascii="Consolas" w:hAnsi="Consolas"/>
+                <w:sz w:val="20"/>
+                <w:szCs w:val="20"/>
+              </w:rPr>
+              <w:t>char</w:t>
+            </w:r>
+          </w:p>
+        </w:tc>
+      </w:tr>
+      <w:tr>
+        <w:trPr>
+          <w:cnfStyle w:val="000000100000" w:firstRow="0" w:lastRow="0" w:firstColumn="0" w:lastColumn="0" w:oddVBand="0" w:evenVBand="0" w:oddHBand="1" w:evenHBand="0" w:firstRowFirstColumn="0" w:firstRowLastColumn="0" w:lastRowFirstColumn="0" w:lastRowLastColumn="0"/>
+        </w:trPr>
+        <w:tc>
+          <w:tcPr>
+            <w:cnfStyle w:val="001000000000" w:firstRow="0" w:lastRow="0" w:firstColumn="1" w:lastColumn="0" w:oddVBand="0" w:evenVBand="0" w:oddHBand="0" w:evenHBand="0" w:firstRowFirstColumn="0" w:firstRowLastColumn="0" w:lastRowFirstColumn="0" w:lastRowLastColumn="0"/>
+            <w:tcW w:w="1885" w:type="dxa"/>
+          </w:tcPr>
+          <w:p>
+            <w:pPr>
+              <w:jc w:val="center"/>
+              <w:rPr>
+                <w:b w:val="0"/>
+                <w:bCs w:val="0"/>
+              </w:rPr>
+            </w:pPr>
+            <w:r>
+              <w:rPr>
+                <w:b w:val="0"/>
+                <w:bCs w:val="0"/>
+              </w:rPr>
+              <w:t>Decimal</w:t>
+            </w:r>
+          </w:p>
+        </w:tc>
+        <w:tc>
+          <w:tcPr>
+            <w:tcW w:w="6120" w:type="dxa"/>
+          </w:tcPr>
+          <w:p>
+            <w:pPr>
+              <w:cnfStyle w:val="000000100000" w:firstRow="0" w:lastRow="0" w:firstColumn="0" w:lastColumn="0" w:oddVBand="0" w:evenVBand="0" w:oddHBand="1" w:evenHBand="0" w:firstRowFirstColumn="0" w:firstRowLastColumn="0" w:lastRowFirstColumn="0" w:lastRowLastColumn="0"/>
+              <w:rPr>
+                <w:rFonts w:ascii="Consolas" w:hAnsi="Consolas"/>
+                <w:sz w:val="20"/>
+                <w:szCs w:val="20"/>
+              </w:rPr>
+            </w:pPr>
+            <w:r>
+              <w:rPr>
+                <w:rFonts w:ascii="Consolas" w:hAnsi="Consolas"/>
+                <w:sz w:val="20"/>
+                <w:szCs w:val="20"/>
+              </w:rPr>
+              <w:t>decimal</w:t>
+            </w:r>
+          </w:p>
+        </w:tc>
+      </w:tr>
+      <w:tr>
+        <w:tc>
+          <w:tcPr>
+            <w:cnfStyle w:val="001000000000" w:firstRow="0" w:lastRow="0" w:firstColumn="1" w:lastColumn="0" w:oddVBand="0" w:evenVBand="0" w:oddHBand="0" w:evenHBand="0" w:firstRowFirstColumn="0" w:firstRowLastColumn="0" w:lastRowFirstColumn="0" w:lastRowLastColumn="0"/>
+            <w:tcW w:w="1885" w:type="dxa"/>
+          </w:tcPr>
+          <w:p>
+            <w:pPr>
+              <w:jc w:val="center"/>
+              <w:rPr>
+                <w:b w:val="0"/>
+                <w:bCs w:val="0"/>
+              </w:rPr>
+            </w:pPr>
+            <w:r>
+              <w:rPr>
+                <w:b w:val="0"/>
+                <w:bCs w:val="0"/>
+              </w:rPr>
+              <w:t>Double</w:t>
+            </w:r>
+          </w:p>
+        </w:tc>
+        <w:tc>
+          <w:tcPr>
+            <w:tcW w:w="6120" w:type="dxa"/>
+          </w:tcPr>
+          <w:p>
+            <w:pPr>
+              <w:cnfStyle w:val="000000000000" w:firstRow="0" w:lastRow="0" w:firstColumn="0" w:lastColumn="0" w:oddVBand="0" w:evenVBand="0" w:oddHBand="0" w:evenHBand="0" w:firstRowFirstColumn="0" w:firstRowLastColumn="0" w:lastRowFirstColumn="0" w:lastRowLastColumn="0"/>
+              <w:rPr>
+                <w:rFonts w:ascii="Consolas" w:hAnsi="Consolas"/>
+                <w:sz w:val="20"/>
+                <w:szCs w:val="20"/>
+              </w:rPr>
+            </w:pPr>
+            <w:r>
+              <w:rPr>
+                <w:rFonts w:ascii="Consolas" w:hAnsi="Consolas"/>
+                <w:sz w:val="20"/>
+                <w:szCs w:val="20"/>
+              </w:rPr>
+              <w:t>double</w:t>
+            </w:r>
+          </w:p>
+        </w:tc>
+      </w:tr>
+      <w:tr>
+        <w:trPr>
+          <w:cnfStyle w:val="000000100000" w:firstRow="0" w:lastRow="0" w:firstColumn="0" w:lastColumn="0" w:oddVBand="0" w:evenVBand="0" w:oddHBand="1" w:evenHBand="0" w:firstRowFirstColumn="0" w:firstRowLastColumn="0" w:lastRowFirstColumn="0" w:lastRowLastColumn="0"/>
+        </w:trPr>
+        <w:tc>
+          <w:tcPr>
+            <w:cnfStyle w:val="001000000000" w:firstRow="0" w:lastRow="0" w:firstColumn="1" w:lastColumn="0" w:oddVBand="0" w:evenVBand="0" w:oddHBand="0" w:evenHBand="0" w:firstRowFirstColumn="0" w:firstRowLastColumn="0" w:lastRowFirstColumn="0" w:lastRowLastColumn="0"/>
+            <w:tcW w:w="1885" w:type="dxa"/>
+          </w:tcPr>
+          <w:p>
+            <w:pPr>
+              <w:jc w:val="center"/>
+              <w:rPr>
+                <w:b w:val="0"/>
+                <w:bCs w:val="0"/>
+              </w:rPr>
+            </w:pPr>
+            <w:r>
+              <w:rPr>
+                <w:b w:val="0"/>
+                <w:bCs w:val="0"/>
+              </w:rPr>
+              <w:t>Single</w:t>
+            </w:r>
+          </w:p>
+        </w:tc>
+        <w:tc>
+          <w:tcPr>
+            <w:tcW w:w="6120" w:type="dxa"/>
+          </w:tcPr>
+          <w:p>
+            <w:pPr>
+              <w:cnfStyle w:val="000000100000" w:firstRow="0" w:lastRow="0" w:firstColumn="0" w:lastColumn="0" w:oddVBand="0" w:evenVBand="0" w:oddHBand="1" w:evenHBand="0" w:firstRowFirstColumn="0" w:firstRowLastColumn="0" w:lastRowFirstColumn="0" w:lastRowLastColumn="0"/>
+              <w:rPr>
+                <w:rFonts w:ascii="Consolas" w:hAnsi="Consolas"/>
+                <w:sz w:val="20"/>
+                <w:szCs w:val="20"/>
+              </w:rPr>
+            </w:pPr>
+            <w:r>
+              <w:rPr>
+                <w:rFonts w:ascii="Consolas" w:hAnsi="Consolas"/>
+                <w:sz w:val="20"/>
+                <w:szCs w:val="20"/>
+              </w:rPr>
+              <w:t>float</w:t>
+            </w:r>
+          </w:p>
+        </w:tc>
+      </w:tr>
+    </w:tbl>
+    <w:p>
+      <w:pPr>
+        <w:spacing w:after="0" w:line="240" w:lineRule="auto"/>
+      </w:pPr>
+    </w:p>
+    <w:p>
+      <w:pPr>
+        <w:pStyle w:val="Heading3"/>
+      </w:pPr>
+      <w:bookmarkStart w:id="14" w:name="_Toc157423805"/>
+      <w:r>
+        <w:t>Other Common Data Types</w:t>
+      </w:r>
+      <w:bookmarkEnd w:id="14"/>
+    </w:p>
+    <w:tbl>
+      <w:tblPr>
+        <w:tblStyle w:val="GridTable4"/>
+        <w:tblW w:w="0" w:type="auto"/>
+        <w:tblInd w:w="607" w:type="dxa"/>
+        <w:tblLook w:val="04A0" w:firstRow="1" w:lastRow="0" w:firstColumn="1" w:lastColumn="0" w:noHBand="0" w:noVBand="1"/>
+      </w:tblPr>
+      <w:tblGrid>
+        <w:gridCol w:w="1885"/>
+        <w:gridCol w:w="6120"/>
+      </w:tblGrid>
+      <w:tr>
+        <w:trPr>
+          <w:cnfStyle w:val="100000000000" w:firstRow="1" w:lastRow="0" w:firstColumn="0" w:lastColumn="0" w:oddVBand="0" w:evenVBand="0" w:oddHBand="0" w:evenHBand="0" w:firstRowFirstColumn="0" w:firstRowLastColumn="0" w:lastRowFirstColumn="0" w:lastRowLastColumn="0"/>
+          <w:trHeight w:val="323"/>
+        </w:trPr>
+        <w:tc>
+          <w:tcPr>
+            <w:cnfStyle w:val="001000000000" w:firstRow="0" w:lastRow="0" w:firstColumn="1" w:lastColumn="0" w:oddVBand="0" w:evenVBand="0" w:oddHBand="0" w:evenHBand="0" w:firstRowFirstColumn="0" w:firstRowLastColumn="0" w:lastRowFirstColumn="0" w:lastRowLastColumn="0"/>
+            <w:tcW w:w="1885" w:type="dxa"/>
+            <w:shd w:val="clear" w:color="auto" w:fill="7F7F7F" w:themeFill="text1" w:themeFillTint="80"/>
+            <w:vAlign w:val="center"/>
+          </w:tcPr>
+          <w:p>
+            <w:pPr>
+              <w:jc w:val="center"/>
+            </w:pPr>
+            <w:r>
+              <w:t>Name</w:t>
+            </w:r>
+          </w:p>
+        </w:tc>
+        <w:tc>
+          <w:tcPr>
+            <w:tcW w:w="6120" w:type="dxa"/>
+            <w:shd w:val="clear" w:color="auto" w:fill="7F7F7F" w:themeFill="text1" w:themeFillTint="80"/>
+            <w:vAlign w:val="center"/>
+          </w:tcPr>
+          <w:p>
+            <w:pPr>
+              <w:cnfStyle w:val="100000000000" w:firstRow="1" w:lastRow="0" w:firstColumn="0" w:lastColumn="0" w:oddVBand="0" w:evenVBand="0" w:oddHBand="0" w:evenHBand="0" w:firstRowFirstColumn="0" w:firstRowLastColumn="0" w:lastRowFirstColumn="0" w:lastRowLastColumn="0"/>
+            </w:pPr>
+            <w:r>
+              <w:t>C# Keyword Equivalent</w:t>
+            </w:r>
+          </w:p>
+        </w:tc>
+      </w:tr>
+      <w:tr>
+        <w:trPr>
+          <w:cnfStyle w:val="000000100000" w:firstRow="0" w:lastRow="0" w:firstColumn="0" w:lastColumn="0" w:oddVBand="0" w:evenVBand="0" w:oddHBand="1" w:evenHBand="0" w:firstRowFirstColumn="0" w:firstRowLastColumn="0" w:lastRowFirstColumn="0" w:lastRowLastColumn="0"/>
+        </w:trPr>
+        <w:tc>
+          <w:tcPr>
+            <w:cnfStyle w:val="001000000000" w:firstRow="0" w:lastRow="0" w:firstColumn="1" w:lastColumn="0" w:oddVBand="0" w:evenVBand="0" w:oddHBand="0" w:evenHBand="0" w:firstRowFirstColumn="0" w:firstRowLastColumn="0" w:lastRowFirstColumn="0" w:lastRowLastColumn="0"/>
+            <w:tcW w:w="1885" w:type="dxa"/>
+          </w:tcPr>
+          <w:p>
+            <w:pPr>
+              <w:jc w:val="center"/>
+              <w:rPr>
+                <w:b w:val="0"/>
+                <w:bCs w:val="0"/>
+              </w:rPr>
+            </w:pPr>
+            <w:r>
+              <w:rPr>
+                <w:b w:val="0"/>
+                <w:bCs w:val="0"/>
+              </w:rPr>
+              <w:t>String</w:t>
+            </w:r>
+          </w:p>
+        </w:tc>
+        <w:tc>
+          <w:tcPr>
+            <w:tcW w:w="6120" w:type="dxa"/>
+          </w:tcPr>
+          <w:p>
+            <w:pPr>
+              <w:cnfStyle w:val="000000100000" w:firstRow="0" w:lastRow="0" w:firstColumn="0" w:lastColumn="0" w:oddVBand="0" w:evenVBand="0" w:oddHBand="1" w:evenHBand="0" w:firstRowFirstColumn="0" w:firstRowLastColumn="0" w:lastRowFirstColumn="0" w:lastRowLastColumn="0"/>
+              <w:rPr>
+                <w:rFonts w:ascii="Consolas" w:hAnsi="Consolas"/>
+              </w:rPr>
+            </w:pPr>
+            <w:r>
+              <w:rPr>
+                <w:rFonts w:ascii="Consolas" w:hAnsi="Consolas"/>
+                <w:sz w:val="20"/>
+                <w:szCs w:val="20"/>
+              </w:rPr>
+              <w:t>string</w:t>
+            </w:r>
+          </w:p>
+        </w:tc>
+      </w:tr>
+      <w:tr>
+        <w:tc>
+          <w:tcPr>
+            <w:cnfStyle w:val="001000000000" w:firstRow="0" w:lastRow="0" w:firstColumn="1" w:lastColumn="0" w:oddVBand="0" w:evenVBand="0" w:oddHBand="0" w:evenHBand="0" w:firstRowFirstColumn="0" w:firstRowLastColumn="0" w:lastRowFirstColumn="0" w:lastRowLastColumn="0"/>
+            <w:tcW w:w="1885" w:type="dxa"/>
+          </w:tcPr>
+          <w:p>
+            <w:pPr>
+              <w:jc w:val="center"/>
+              <w:rPr>
+                <w:b w:val="0"/>
+                <w:bCs w:val="0"/>
+              </w:rPr>
+            </w:pPr>
+            <w:proofErr w:type="spellStart"/>
+            <w:r>
+              <w:rPr>
+                <w:b w:val="0"/>
+                <w:bCs w:val="0"/>
+              </w:rPr>
+              <w:t>Guid</w:t>
+            </w:r>
+            <w:proofErr w:type="spellEnd"/>
+          </w:p>
+        </w:tc>
+        <w:tc>
+          <w:tcPr>
+            <w:tcW w:w="6120" w:type="dxa"/>
+          </w:tcPr>
+          <w:p>
+            <w:pPr>
+              <w:cnfStyle w:val="000000000000" w:firstRow="0" w:lastRow="0" w:firstColumn="0" w:lastColumn="0" w:oddVBand="0" w:evenVBand="0" w:oddHBand="0" w:evenHBand="0" w:firstRowFirstColumn="0" w:firstRowLastColumn="0" w:lastRowFirstColumn="0" w:lastRowLastColumn="0"/>
+            </w:pPr>
+            <w:r>
+              <w:t>&lt;undefined&gt;</w:t>
+            </w:r>
+          </w:p>
+        </w:tc>
+      </w:tr>
+      <w:tr>
+        <w:trPr>
+          <w:cnfStyle w:val="000000100000" w:firstRow="0" w:lastRow="0" w:firstColumn="0" w:lastColumn="0" w:oddVBand="0" w:evenVBand="0" w:oddHBand="1" w:evenHBand="0" w:firstRowFirstColumn="0" w:firstRowLastColumn="0" w:lastRowFirstColumn="0" w:lastRowLastColumn="0"/>
+        </w:trPr>
+        <w:tc>
+          <w:tcPr>
+            <w:cnfStyle w:val="001000000000" w:firstRow="0" w:lastRow="0" w:firstColumn="1" w:lastColumn="0" w:oddVBand="0" w:evenVBand="0" w:oddHBand="0" w:evenHBand="0" w:firstRowFirstColumn="0" w:firstRowLastColumn="0" w:lastRowFirstColumn="0" w:lastRowLastColumn="0"/>
+            <w:tcW w:w="1885" w:type="dxa"/>
+          </w:tcPr>
+          <w:p>
+            <w:pPr>
+              <w:jc w:val="center"/>
+              <w:rPr>
+                <w:b w:val="0"/>
+                <w:bCs w:val="0"/>
+              </w:rPr>
+            </w:pPr>
+            <w:proofErr w:type="spellStart"/>
+            <w:r>
+              <w:rPr>
+                <w:b w:val="0"/>
+                <w:bCs w:val="0"/>
+              </w:rPr>
+              <w:t>DateTime</w:t>
+            </w:r>
+            <w:proofErr w:type="spellEnd"/>
+          </w:p>
+        </w:tc>
+        <w:tc>
+          <w:tcPr>
+            <w:tcW w:w="6120" w:type="dxa"/>
+          </w:tcPr>
+          <w:p>
+            <w:pPr>
+              <w:cnfStyle w:val="000000100000" w:firstRow="0" w:lastRow="0" w:firstColumn="0" w:lastColumn="0" w:oddVBand="0" w:evenVBand="0" w:oddHBand="1" w:evenHBand="0" w:firstRowFirstColumn="0" w:firstRowLastColumn="0" w:lastRowFirstColumn="0" w:lastRowLastColumn="0"/>
+            </w:pPr>
+            <w:r>
+              <w:t>&lt;undefined&gt;</w:t>
+            </w:r>
+          </w:p>
+        </w:tc>
+      </w:tr>
+    </w:tbl>
+    <w:p>
+      <w:pPr>
+        <w:spacing w:after="0" w:line="240" w:lineRule="auto"/>
+      </w:pPr>
+    </w:p>
+    <w:p>
+      <w:pPr>
+        <w:spacing w:after="0" w:line="240" w:lineRule="auto"/>
+      </w:pPr>
+      <w:r>
+        <w:t>For any other encountered field type, interpretation as “String” is recommended.</w:t>
       </w:r>
     </w:p>
     <w:p>
@@ -5068,8 +6499,8 @@
       <w:pPr>
         <w:pStyle w:val="Heading2"/>
       </w:pPr>
-      <w:bookmarkStart w:id="13" w:name="_Ref156291399"/>
-      <w:bookmarkStart w:id="14" w:name="_Toc156548230"/>
+      <w:bookmarkStart w:id="15" w:name="_Ref156291399"/>
+      <w:bookmarkStart w:id="16" w:name="_Toc157423806"/>
       <w:r>
         <w:lastRenderedPageBreak/>
         <w:t xml:space="preserve">Query Data Source </w:t>
@@ -5094,8 +6525,8 @@
       <w:r>
         <w:t xml:space="preserve"> Operation</w:t>
       </w:r>
-      <w:bookmarkEnd w:id="13"/>
-      <w:bookmarkEnd w:id="14"/>
+      <w:bookmarkEnd w:id="15"/>
+      <w:bookmarkEnd w:id="16"/>
     </w:p>
     <w:p>
       <w:pPr>
@@ -5362,7 +6793,7 @@
       <w:r>
         <w:t xml:space="preserve">* </w:t>
       </w:r>
-      <w:bookmarkStart w:id="15" w:name="OLE_LINK5"/>
+      <w:bookmarkStart w:id="17" w:name="OLE_LINK5"/>
       <w:r>
         <w:t xml:space="preserve">For a query of data source value type functions, expression is </w:t>
       </w:r>
@@ -5436,6 +6867,7 @@
         <w:t>‘</w:t>
       </w:r>
       <w:proofErr w:type="spellStart"/>
+      <w:proofErr w:type="gramStart"/>
       <w:r>
         <w:t>Slice</w:t>
       </w:r>
@@ -5446,13 +6878,14 @@
         <w:t>Set</w:t>
       </w:r>
       <w:proofErr w:type="spellEnd"/>
+      <w:proofErr w:type="gramEnd"/>
       <w:r>
         <w:t>’</w:t>
       </w:r>
       <w:r>
         <w:t>.</w:t>
       </w:r>
-      <w:bookmarkEnd w:id="15"/>
+      <w:bookmarkEnd w:id="17"/>
       <w:r>
         <w:t xml:space="preserve"> For gen</w:t>
       </w:r>
@@ -6310,14 +7743,14 @@
       <w:pPr>
         <w:pStyle w:val="Heading2"/>
       </w:pPr>
-      <w:bookmarkStart w:id="16" w:name="_Toc156548231"/>
+      <w:bookmarkStart w:id="18" w:name="_Toc157423807"/>
       <w:r>
         <w:t>Search Metadata</w:t>
       </w:r>
       <w:r>
         <w:t xml:space="preserve"> Operation</w:t>
       </w:r>
-      <w:bookmarkEnd w:id="16"/>
+      <w:bookmarkEnd w:id="18"/>
     </w:p>
     <w:p>
       <w:pPr>
@@ -6616,9 +8049,11 @@
       <w:r>
         <w:t xml:space="preserve"> </w:t>
       </w:r>
+      <w:proofErr w:type="gramStart"/>
       <w:r>
         <w:t>statement</w:t>
       </w:r>
+      <w:proofErr w:type="gramEnd"/>
     </w:p>
     <w:p>
       <w:pPr>
@@ -6636,9 +8071,11 @@
       <w:r>
         <w:t xml:space="preserve">LIKE’ </w:t>
       </w:r>
+      <w:proofErr w:type="gramStart"/>
       <w:r>
         <w:t>statement</w:t>
       </w:r>
+      <w:proofErr w:type="gramEnd"/>
     </w:p>
     <w:p>
       <w:pPr>
@@ -7133,7 +8570,7 @@
       <w:pPr>
         <w:pStyle w:val="Heading2"/>
       </w:pPr>
-      <w:bookmarkStart w:id="17" w:name="_Toc156548232"/>
+      <w:bookmarkStart w:id="19" w:name="_Toc157423808"/>
       <w:r>
         <w:lastRenderedPageBreak/>
         <w:t>Query</w:t>
@@ -7144,7 +8581,7 @@
       <w:r>
         <w:t>tations Operation</w:t>
       </w:r>
-      <w:bookmarkEnd w:id="17"/>
+      <w:bookmarkEnd w:id="19"/>
     </w:p>
     <w:p>
       <w:pPr>
@@ -7528,7 +8965,7 @@
       <w:pPr>
         <w:pStyle w:val="Heading2"/>
       </w:pPr>
-      <w:bookmarkStart w:id="18" w:name="_Toc156548233"/>
+      <w:bookmarkStart w:id="20" w:name="_Toc157423809"/>
       <w:r>
         <w:t>Reload Data</w:t>
       </w:r>
@@ -7544,7 +8981,7 @@
       <w:r>
         <w:t xml:space="preserve"> Operation</w:t>
       </w:r>
-      <w:bookmarkEnd w:id="18"/>
+      <w:bookmarkEnd w:id="20"/>
     </w:p>
     <w:p>
       <w:pPr>
@@ -7673,11 +9110,11 @@
       <w:pPr>
         <w:pStyle w:val="Heading2"/>
       </w:pPr>
-      <w:bookmarkStart w:id="19" w:name="_Toc156548234"/>
+      <w:bookmarkStart w:id="21" w:name="_Toc157423810"/>
       <w:r>
         <w:t>Reload Grafana Functions Operation</w:t>
       </w:r>
-      <w:bookmarkEnd w:id="19"/>
+      <w:bookmarkEnd w:id="21"/>
     </w:p>
     <w:p>
       <w:pPr>
@@ -8801,7 +10238,6 @@
   <w:style w:type="character" w:default="1" w:styleId="DefaultParagraphFont">
     <w:name w:val="Default Paragraph Font"/>
     <w:uiPriority w:val="1"/>
-    <w:semiHidden/>
     <w:unhideWhenUsed/>
   </w:style>
   <w:style w:type="table" w:default="1" w:styleId="TableNormal">
@@ -9317,6 +10753,82 @@
     <w:uiPriority w:val="99"/>
     <w:rsid w:val="00475E55"/>
   </w:style>
+  <w:style w:type="table" w:styleId="GridTable4">
+    <w:name w:val="Grid Table 4"/>
+    <w:basedOn w:val="TableNormal"/>
+    <w:uiPriority w:val="49"/>
+    <w:rsid w:val="008005A1"/>
+    <w:pPr>
+      <w:spacing w:after="0" w:line="240" w:lineRule="auto"/>
+    </w:pPr>
+    <w:tblPr>
+      <w:tblStyleRowBandSize w:val="1"/>
+      <w:tblStyleColBandSize w:val="1"/>
+      <w:tblBorders>
+        <w:top w:val="single" w:sz="4" w:space="0" w:color="666666" w:themeColor="text1" w:themeTint="99"/>
+        <w:left w:val="single" w:sz="4" w:space="0" w:color="666666" w:themeColor="text1" w:themeTint="99"/>
+        <w:bottom w:val="single" w:sz="4" w:space="0" w:color="666666" w:themeColor="text1" w:themeTint="99"/>
+        <w:right w:val="single" w:sz="4" w:space="0" w:color="666666" w:themeColor="text1" w:themeTint="99"/>
+        <w:insideH w:val="single" w:sz="4" w:space="0" w:color="666666" w:themeColor="text1" w:themeTint="99"/>
+        <w:insideV w:val="single" w:sz="4" w:space="0" w:color="666666" w:themeColor="text1" w:themeTint="99"/>
+      </w:tblBorders>
+    </w:tblPr>
+    <w:tblStylePr w:type="firstRow">
+      <w:rPr>
+        <w:b/>
+        <w:bCs/>
+        <w:color w:val="FFFFFF" w:themeColor="background1"/>
+      </w:rPr>
+      <w:tblPr/>
+      <w:tcPr>
+        <w:tcBorders>
+          <w:top w:val="single" w:sz="4" w:space="0" w:color="000000" w:themeColor="text1"/>
+          <w:left w:val="single" w:sz="4" w:space="0" w:color="000000" w:themeColor="text1"/>
+          <w:bottom w:val="single" w:sz="4" w:space="0" w:color="000000" w:themeColor="text1"/>
+          <w:right w:val="single" w:sz="4" w:space="0" w:color="000000" w:themeColor="text1"/>
+          <w:insideH w:val="nil"/>
+          <w:insideV w:val="nil"/>
+        </w:tcBorders>
+        <w:shd w:val="clear" w:color="auto" w:fill="000000" w:themeFill="text1"/>
+      </w:tcPr>
+    </w:tblStylePr>
+    <w:tblStylePr w:type="lastRow">
+      <w:rPr>
+        <w:b/>
+        <w:bCs/>
+      </w:rPr>
+      <w:tblPr/>
+      <w:tcPr>
+        <w:tcBorders>
+          <w:top w:val="double" w:sz="4" w:space="0" w:color="000000" w:themeColor="text1"/>
+        </w:tcBorders>
+      </w:tcPr>
+    </w:tblStylePr>
+    <w:tblStylePr w:type="firstCol">
+      <w:rPr>
+        <w:b/>
+        <w:bCs/>
+      </w:rPr>
+    </w:tblStylePr>
+    <w:tblStylePr w:type="lastCol">
+      <w:rPr>
+        <w:b/>
+        <w:bCs/>
+      </w:rPr>
+    </w:tblStylePr>
+    <w:tblStylePr w:type="band1Vert">
+      <w:tblPr/>
+      <w:tcPr>
+        <w:shd w:val="clear" w:color="auto" w:fill="CCCCCC" w:themeFill="text1" w:themeFillTint="33"/>
+      </w:tcPr>
+    </w:tblStylePr>
+    <w:tblStylePr w:type="band1Horz">
+      <w:tblPr/>
+      <w:tcPr>
+        <w:shd w:val="clear" w:color="auto" w:fill="CCCCCC" w:themeFill="text1" w:themeFillTint="33"/>
+      </w:tcPr>
+    </w:tblStylePr>
+  </w:style>
 </w:styles>
 </file>
 
@@ -9616,18 +11128,6 @@
 </file>
 
 <file path=customXml/item1.xml><?xml version="1.0" encoding="utf-8"?>
-<p:properties xmlns:p="http://schemas.microsoft.com/office/2006/metadata/properties" xmlns:xsi="http://www.w3.org/2001/XMLSchema-instance" xmlns:pc="http://schemas.microsoft.com/office/infopath/2007/PartnerControls">
-  <documentManagement>
-    <_activity xmlns="36786b13-080a-45c7-ae96-28b65a685d5f" xsi:nil="true"/>
-  </documentManagement>
-</p:properties>
-</file>
-
-<file path=customXml/item2.xml><?xml version="1.0" encoding="utf-8"?>
-<b:Sources xmlns:b="http://schemas.openxmlformats.org/officeDocument/2006/bibliography" xmlns="http://schemas.openxmlformats.org/officeDocument/2006/bibliography" SelectedStyle="\APASixthEditionOfficeOnline.xsl" StyleName="APA" Version="6"/>
-</file>
-
-<file path=customXml/item3.xml><?xml version="1.0" encoding="utf-8"?>
 <ct:contentTypeSchema xmlns:ct="http://schemas.microsoft.com/office/2006/metadata/contentType" xmlns:ma="http://schemas.microsoft.com/office/2006/metadata/properties/metaAttributes" ct:_="" ma:_="" ma:contentTypeName="Document" ma:contentTypeID="0x0101007D20B97DA2254345A265076E25F982F3" ma:contentTypeVersion="16" ma:contentTypeDescription="Create a new document." ma:contentTypeScope="" ma:versionID="84df34764c0f71219178b7db996be01b">
   <xsd:schema xmlns:xsd="http://www.w3.org/2001/XMLSchema" xmlns:xs="http://www.w3.org/2001/XMLSchema" xmlns:p="http://schemas.microsoft.com/office/2006/metadata/properties" xmlns:ns3="e981a7a5-fd3a-470f-8a57-66d4faa528a4" xmlns:ns4="36786b13-080a-45c7-ae96-28b65a685d5f" targetNamespace="http://schemas.microsoft.com/office/2006/metadata/properties" ma:root="true" ma:fieldsID="22dcaa34bef76125b609b12f05395eba" ns3:_="" ns4:_="">
     <xsd:import namespace="e981a7a5-fd3a-470f-8a57-66d4faa528a4"/>
@@ -9868,6 +11368,18 @@
 </ct:contentTypeSchema>
 </file>
 
+<file path=customXml/item2.xml><?xml version="1.0" encoding="utf-8"?>
+<b:Sources xmlns:b="http://schemas.openxmlformats.org/officeDocument/2006/bibliography" xmlns="http://schemas.openxmlformats.org/officeDocument/2006/bibliography" SelectedStyle="\APASixthEditionOfficeOnline.xsl" StyleName="APA" Version="6"/>
+</file>
+
+<file path=customXml/item3.xml><?xml version="1.0" encoding="utf-8"?>
+<p:properties xmlns:p="http://schemas.microsoft.com/office/2006/metadata/properties" xmlns:xsi="http://www.w3.org/2001/XMLSchema-instance" xmlns:pc="http://schemas.microsoft.com/office/infopath/2007/PartnerControls">
+  <documentManagement>
+    <_activity xmlns="36786b13-080a-45c7-ae96-28b65a685d5f" xsi:nil="true"/>
+  </documentManagement>
+</p:properties>
+</file>
+
 <file path=customXml/item4.xml><?xml version="1.0" encoding="utf-8"?>
 <?mso-contentType ?>
 <FormTemplates xmlns="http://schemas.microsoft.com/sharepoint/v3/contenttype/forms">
@@ -9878,24 +11390,6 @@
 </file>
 
 <file path=customXml/itemProps1.xml><?xml version="1.0" encoding="utf-8"?>
-<ds:datastoreItem xmlns:ds="http://schemas.openxmlformats.org/officeDocument/2006/customXml" ds:itemID="{8AC7F6DD-1AED-4C5A-BD1A-2F849790A99C}">
-  <ds:schemaRefs>
-    <ds:schemaRef ds:uri="http://schemas.microsoft.com/office/2006/metadata/properties"/>
-    <ds:schemaRef ds:uri="http://schemas.microsoft.com/office/infopath/2007/PartnerControls"/>
-    <ds:schemaRef ds:uri="36786b13-080a-45c7-ae96-28b65a685d5f"/>
-  </ds:schemaRefs>
-</ds:datastoreItem>
-</file>
-
-<file path=customXml/itemProps2.xml><?xml version="1.0" encoding="utf-8"?>
-<ds:datastoreItem xmlns:ds="http://schemas.openxmlformats.org/officeDocument/2006/customXml" ds:itemID="{1F29E2B5-5AB8-4939-8994-B3DF6460AE38}">
-  <ds:schemaRefs>
-    <ds:schemaRef ds:uri="http://schemas.openxmlformats.org/officeDocument/2006/bibliography"/>
-  </ds:schemaRefs>
-</ds:datastoreItem>
-</file>
-
-<file path=customXml/itemProps3.xml><?xml version="1.0" encoding="utf-8"?>
 <ds:datastoreItem xmlns:ds="http://schemas.openxmlformats.org/officeDocument/2006/customXml" ds:itemID="{72EB2020-3AFC-4375-937F-A41582CB4AC3}">
   <ds:schemaRefs>
     <ds:schemaRef ds:uri="http://schemas.microsoft.com/office/2006/metadata/contentType"/>
@@ -9914,6 +11408,24 @@
 </ds:datastoreItem>
 </file>
 
+<file path=customXml/itemProps2.xml><?xml version="1.0" encoding="utf-8"?>
+<ds:datastoreItem xmlns:ds="http://schemas.openxmlformats.org/officeDocument/2006/customXml" ds:itemID="{1F29E2B5-5AB8-4939-8994-B3DF6460AE38}">
+  <ds:schemaRefs>
+    <ds:schemaRef ds:uri="http://schemas.openxmlformats.org/officeDocument/2006/bibliography"/>
+  </ds:schemaRefs>
+</ds:datastoreItem>
+</file>
+
+<file path=customXml/itemProps3.xml><?xml version="1.0" encoding="utf-8"?>
+<ds:datastoreItem xmlns:ds="http://schemas.openxmlformats.org/officeDocument/2006/customXml" ds:itemID="{8AC7F6DD-1AED-4C5A-BD1A-2F849790A99C}">
+  <ds:schemaRefs>
+    <ds:schemaRef ds:uri="http://schemas.microsoft.com/office/2006/metadata/properties"/>
+    <ds:schemaRef ds:uri="http://schemas.microsoft.com/office/infopath/2007/PartnerControls"/>
+    <ds:schemaRef ds:uri="36786b13-080a-45c7-ae96-28b65a685d5f"/>
+  </ds:schemaRefs>
+</ds:datastoreItem>
+</file>
+
 <file path=customXml/itemProps4.xml><?xml version="1.0" encoding="utf-8"?>
 <ds:datastoreItem xmlns:ds="http://schemas.openxmlformats.org/officeDocument/2006/customXml" ds:itemID="{73D2A7DE-C7BE-4C73-ADC5-6C98141BC2DB}">
   <ds:schemaRefs>

</xml_diff>